<commit_message>
Update EffortCeiling in user manual
</commit_message>
<xml_diff>
--- a/Report/niMSE-IO-BET-YFT User Manual.docx
+++ b/Report/niMSE-IO-BET-YFT User Manual.docx
@@ -20304,7 +20304,13 @@
     <w:p/>
     <w:p>
       <w:r>
-        <w:t>where the summation is carried out over all fleets under TAC management. There is no attempt to impose a penalty on extremely high effort in order to obtain a given TAC</w:t>
+        <w:t>where the summation is carried out over all f</w:t>
+      </w:r>
+      <w:r>
+        <w:t>isheries</w:t>
+      </w:r>
+      <w:r>
+        <w:t xml:space="preserve"> under TAC management. There is no attempt to impose a penalty on extremely high effort in order to obtain a given TAC</w:t>
       </w:r>
       <w:r>
         <w:t>,</w:t>
@@ -20334,7 +20340,12 @@
         <w:t xml:space="preserve">the maximum </w:t>
       </w:r>
       <w:r>
-        <w:t xml:space="preserve">allowable annualised </w:t>
+        <w:t>allow</w:t>
+      </w:r>
+      <w:bookmarkStart w:id="25" w:name="_GoBack"/>
+      <w:bookmarkEnd w:id="25"/>
+      <w:r>
+        <w:t xml:space="preserve">able annualised </w:t>
       </w:r>
       <w:r>
         <w:t xml:space="preserve">effort for any given </w:t>
@@ -20361,10 +20372,7 @@
         <w:t>mortality</w:t>
       </w:r>
       <w:r>
-        <w:t xml:space="preserve"> i</w:t>
-      </w:r>
-      <w:r>
-        <w:t>n mathematical form</w:t>
+        <w:t xml:space="preserve"> in mathematical form</w:t>
       </w:r>
       <w:r>
         <w:t xml:space="preserve"> as</w:t>
@@ -20376,11 +20384,69 @@
     <w:p>
       <m:oMathPara>
         <m:oMath>
+          <m:sSub>
+            <m:sSubPr>
+              <m:ctrlPr>
+                <w:rPr>
+                  <w:rFonts w:ascii="Cambria Math" w:hAnsi="Cambria Math"/>
+                  <w:i/>
+                </w:rPr>
+              </m:ctrlPr>
+            </m:sSubPr>
+            <m:e>
+              <m:r>
+                <w:rPr>
+                  <w:rFonts w:ascii="Cambria Math" w:hAnsi="Cambria Math"/>
+                </w:rPr>
+                <m:t>Z</m:t>
+              </m:r>
+            </m:e>
+            <m:sub>
+              <m:r>
+                <w:rPr>
+                  <w:rFonts w:ascii="Cambria Math" w:hAnsi="Cambria Math"/>
+                </w:rPr>
+                <m:t>a,r,t</m:t>
+              </m:r>
+            </m:sub>
+          </m:sSub>
           <m:r>
             <w:rPr>
               <w:rFonts w:ascii="Cambria Math" w:hAnsi="Cambria Math"/>
             </w:rPr>
-            <m:t>Z=F+</m:t>
+            <m:t>=</m:t>
+          </m:r>
+          <m:sSub>
+            <m:sSubPr>
+              <m:ctrlPr>
+                <w:rPr>
+                  <w:rFonts w:ascii="Cambria Math" w:hAnsi="Cambria Math"/>
+                  <w:i/>
+                </w:rPr>
+              </m:ctrlPr>
+            </m:sSubPr>
+            <m:e>
+              <m:r>
+                <w:rPr>
+                  <w:rFonts w:ascii="Cambria Math" w:hAnsi="Cambria Math"/>
+                </w:rPr>
+                <m:t>F</m:t>
+              </m:r>
+            </m:e>
+            <m:sub>
+              <m:r>
+                <w:rPr>
+                  <w:rFonts w:ascii="Cambria Math" w:hAnsi="Cambria Math"/>
+                </w:rPr>
+                <m:t>a,r,t</m:t>
+              </m:r>
+            </m:sub>
+          </m:sSub>
+          <m:r>
+            <w:rPr>
+              <w:rFonts w:ascii="Cambria Math" w:hAnsi="Cambria Math"/>
+            </w:rPr>
+            <m:t>+</m:t>
           </m:r>
           <m:sSub>
             <m:sSubPr>
@@ -20404,7 +20470,13 @@
                 <w:rPr>
                   <w:rFonts w:ascii="Cambria Math" w:hAnsi="Cambria Math"/>
                 </w:rPr>
-                <m:t>a,p</m:t>
+                <m:t>a</m:t>
+              </m:r>
+              <m:r>
+                <w:rPr>
+                  <w:rFonts w:ascii="Cambria Math" w:hAnsi="Cambria Math"/>
+                </w:rPr>
+                <m:t>,t</m:t>
               </m:r>
             </m:sub>
           </m:sSub>
@@ -20440,16 +20512,40 @@
         <w:t>a</w:t>
       </w:r>
       <w:r>
-        <w:t xml:space="preserve"> and </w:t>
+        <w:t xml:space="preserve">, </w:t>
       </w:r>
       <w:r>
         <w:rPr>
           <w:i/>
         </w:rPr>
-        <w:t>p</w:t>
-      </w:r>
-      <w:r>
-        <w:t xml:space="preserve"> are the age and population indices respectively. The fishing mortality component can be further broken down to be,</w:t>
+        <w:t>r</w:t>
+      </w:r>
+      <w:r>
+        <w:t xml:space="preserve"> </w:t>
+      </w:r>
+      <w:r>
+        <w:t xml:space="preserve">and </w:t>
+      </w:r>
+      <w:r>
+        <w:rPr>
+          <w:i/>
+        </w:rPr>
+        <w:t>t</w:t>
+      </w:r>
+      <w:r>
+        <w:t xml:space="preserve"> are the age</w:t>
+      </w:r>
+      <w:r>
+        <w:t>,</w:t>
+      </w:r>
+      <w:r>
+        <w:t xml:space="preserve"> </w:t>
+      </w:r>
+      <w:r>
+        <w:t>region and time</w:t>
+      </w:r>
+      <w:r>
+        <w:t xml:space="preserve"> indices respectively. The fishing mortality component can be further broken down to be,</w:t>
       </w:r>
     </w:p>
     <w:p>
@@ -20460,12 +20556,6 @@
       </w:pPr>
       <m:oMathPara>
         <m:oMath>
-          <m:r>
-            <w:rPr>
-              <w:rFonts w:ascii="Cambria Math" w:hAnsi="Cambria Math"/>
-            </w:rPr>
-            <m:t>F=</m:t>
-          </m:r>
           <m:sSub>
             <m:sSubPr>
               <m:ctrlPr>
@@ -20476,6 +20566,82 @@
               </m:ctrlPr>
             </m:sSubPr>
             <m:e>
+              <m:r>
+                <w:rPr>
+                  <w:rFonts w:ascii="Cambria Math" w:hAnsi="Cambria Math"/>
+                </w:rPr>
+                <m:t>F</m:t>
+              </m:r>
+            </m:e>
+            <m:sub>
+              <m:r>
+                <w:rPr>
+                  <w:rFonts w:ascii="Cambria Math" w:hAnsi="Cambria Math"/>
+                </w:rPr>
+                <m:t>a,r,t</m:t>
+              </m:r>
+            </m:sub>
+          </m:sSub>
+          <m:r>
+            <w:rPr>
+              <w:rFonts w:ascii="Cambria Math" w:hAnsi="Cambria Math"/>
+            </w:rPr>
+            <m:t>=</m:t>
+          </m:r>
+          <m:nary>
+            <m:naryPr>
+              <m:chr m:val="∑"/>
+              <m:limLoc m:val="undOvr"/>
+              <m:supHide m:val="1"/>
+              <m:ctrlPr>
+                <w:rPr>
+                  <w:rFonts w:ascii="Cambria Math" w:hAnsi="Cambria Math"/>
+                  <w:i/>
+                </w:rPr>
+              </m:ctrlPr>
+            </m:naryPr>
+            <m:sub>
+              <m:r>
+                <w:rPr>
+                  <w:rFonts w:ascii="Cambria Math" w:hAnsi="Cambria Math"/>
+                </w:rPr>
+                <m:t>f</m:t>
+              </m:r>
+            </m:sub>
+            <m:sup/>
+            <m:e>
+              <m:sSub>
+                <m:sSubPr>
+                  <m:ctrlPr>
+                    <w:rPr>
+                      <w:rFonts w:ascii="Cambria Math" w:eastAsiaTheme="minorEastAsia" w:hAnsi="Cambria Math"/>
+                      <w:i/>
+                    </w:rPr>
+                  </m:ctrlPr>
+                </m:sSubPr>
+                <m:e>
+                  <m:r>
+                    <w:rPr>
+                      <w:rFonts w:ascii="Cambria Math" w:eastAsiaTheme="minorEastAsia" w:hAnsi="Cambria Math"/>
+                    </w:rPr>
+                    <m:t>E</m:t>
+                  </m:r>
+                </m:e>
+                <m:sub>
+                  <m:r>
+                    <w:rPr>
+                      <w:rFonts w:ascii="Cambria Math" w:eastAsiaTheme="minorEastAsia" w:hAnsi="Cambria Math"/>
+                    </w:rPr>
+                    <m:t>f,r,t</m:t>
+                  </m:r>
+                </m:sub>
+              </m:sSub>
+              <m:r>
+                <w:rPr>
+                  <w:rFonts w:ascii="Cambria Math" w:hAnsi="Cambria Math"/>
+                </w:rPr>
+                <m:t xml:space="preserve"> </m:t>
+              </m:r>
               <m:sSub>
                 <m:sSubPr>
                   <m:ctrlPr>
@@ -20490,7 +20656,7 @@
                     <w:rPr>
                       <w:rFonts w:ascii="Cambria Math" w:hAnsi="Cambria Math"/>
                     </w:rPr>
-                    <m:t>m</m:t>
+                    <m:t>S</m:t>
                   </m:r>
                 </m:e>
                 <m:sub>
@@ -20498,49 +20664,41 @@
                     <w:rPr>
                       <w:rFonts w:ascii="Cambria Math" w:hAnsi="Cambria Math"/>
                     </w:rPr>
-                    <m:t>f</m:t>
+                    <m:t>a,f,t</m:t>
                   </m:r>
                 </m:sub>
               </m:sSub>
-              <m:r>
-                <w:rPr>
-                  <w:rFonts w:ascii="Cambria Math" w:hAnsi="Cambria Math"/>
-                </w:rPr>
-                <m:t xml:space="preserve"> </m:t>
-              </m:r>
-              <m:r>
-                <w:rPr>
-                  <w:rFonts w:ascii="Cambria Math" w:hAnsi="Cambria Math"/>
-                </w:rPr>
-                <m:t>E</m:t>
-              </m:r>
-              <m:r>
-                <w:rPr>
-                  <w:rFonts w:ascii="Cambria Math" w:hAnsi="Cambria Math"/>
-                </w:rPr>
-                <m:t>current</m:t>
-              </m:r>
             </m:e>
-            <m:sub>
-              <m:r>
-                <w:rPr>
-                  <w:rFonts w:ascii="Cambria Math" w:hAnsi="Cambria Math"/>
-                </w:rPr>
-                <m:t>f,r</m:t>
-              </m:r>
-            </m:sub>
-          </m:sSub>
-          <m:r>
-            <w:rPr>
-              <w:rFonts w:ascii="Cambria Math" w:hAnsi="Cambria Math"/>
-            </w:rPr>
-            <m:t xml:space="preserve"> </m:t>
-          </m:r>
+          </m:nary>
+        </m:oMath>
+      </m:oMathPara>
+    </w:p>
+    <w:p>
+      <w:pPr>
+        <w:rPr>
+          <w:rFonts w:eastAsiaTheme="minorEastAsia"/>
+        </w:rPr>
+      </w:pPr>
+      <w:r>
+        <w:rPr>
+          <w:rFonts w:eastAsiaTheme="minorEastAsia"/>
+        </w:rPr>
+        <w:t>where,</w:t>
+      </w:r>
+    </w:p>
+    <w:p>
+      <w:pPr>
+        <w:rPr>
+          <w:rFonts w:eastAsiaTheme="minorEastAsia"/>
+        </w:rPr>
+      </w:pPr>
+      <m:oMathPara>
+        <m:oMath>
           <m:sSub>
             <m:sSubPr>
               <m:ctrlPr>
                 <w:rPr>
-                  <w:rFonts w:ascii="Cambria Math" w:hAnsi="Cambria Math"/>
+                  <w:rFonts w:ascii="Cambria Math" w:eastAsiaTheme="minorEastAsia" w:hAnsi="Cambria Math"/>
                   <w:i/>
                 </w:rPr>
               </m:ctrlPr>
@@ -20548,52 +20706,258 @@
             <m:e>
               <m:r>
                 <w:rPr>
-                  <w:rFonts w:ascii="Cambria Math" w:hAnsi="Cambria Math"/>
+                  <w:rFonts w:ascii="Cambria Math" w:eastAsiaTheme="minorEastAsia" w:hAnsi="Cambria Math"/>
                 </w:rPr>
-                <m:t>S</m:t>
+                <m:t>E</m:t>
               </m:r>
             </m:e>
             <m:sub>
               <m:r>
                 <w:rPr>
-                  <w:rFonts w:ascii="Cambria Math" w:hAnsi="Cambria Math"/>
+                  <w:rFonts w:ascii="Cambria Math" w:eastAsiaTheme="minorEastAsia" w:hAnsi="Cambria Math"/>
                 </w:rPr>
-                <m:t>a,f</m:t>
+                <m:t>f,r,t</m:t>
               </m:r>
             </m:sub>
           </m:sSub>
           <m:r>
             <w:rPr>
-              <w:rFonts w:ascii="Cambria Math" w:hAnsi="Cambria Math"/>
+              <w:rFonts w:ascii="Cambria Math" w:eastAsiaTheme="minorEastAsia" w:hAnsi="Cambria Math"/>
             </w:rPr>
-            <m:t xml:space="preserve"> </m:t>
+            <m:t xml:space="preserve">= </m:t>
           </m:r>
-          <m:sSub>
-            <m:sSubPr>
+          <m:d>
+            <m:dPr>
+              <m:begChr m:val="{"/>
+              <m:endChr m:val=""/>
               <m:ctrlPr>
                 <w:rPr>
-                  <w:rFonts w:ascii="Cambria Math" w:hAnsi="Cambria Math"/>
+                  <w:rFonts w:ascii="Cambria Math" w:eastAsiaTheme="minorEastAsia" w:hAnsi="Cambria Math"/>
                   <w:i/>
                 </w:rPr>
               </m:ctrlPr>
-            </m:sSubPr>
+            </m:dPr>
             <m:e>
-              <m:r>
-                <w:rPr>
-                  <w:rFonts w:ascii="Cambria Math" w:hAnsi="Cambria Math"/>
-                </w:rPr>
-                <m:t>q</m:t>
-              </m:r>
+              <m:eqArr>
+                <m:eqArrPr>
+                  <m:ctrlPr>
+                    <w:rPr>
+                      <w:rFonts w:ascii="Cambria Math" w:eastAsiaTheme="minorEastAsia" w:hAnsi="Cambria Math"/>
+                      <w:i/>
+                    </w:rPr>
+                  </m:ctrlPr>
+                </m:eqArrPr>
+                <m:e>
+                  <m:sSub>
+                    <m:sSubPr>
+                      <m:ctrlPr>
+                        <w:rPr>
+                          <w:rFonts w:ascii="Cambria Math" w:eastAsiaTheme="minorEastAsia" w:hAnsi="Cambria Math"/>
+                          <w:i/>
+                        </w:rPr>
+                      </m:ctrlPr>
+                    </m:sSubPr>
+                    <m:e>
+                      <m:r>
+                        <w:rPr>
+                          <w:rFonts w:ascii="Cambria Math" w:eastAsiaTheme="minorEastAsia" w:hAnsi="Cambria Math"/>
+                        </w:rPr>
+                        <m:t>m</m:t>
+                      </m:r>
+                    </m:e>
+                    <m:sub>
+                      <m:r>
+                        <w:rPr>
+                          <w:rFonts w:ascii="Cambria Math" w:eastAsiaTheme="minorEastAsia" w:hAnsi="Cambria Math"/>
+                        </w:rPr>
+                        <m:t xml:space="preserve">f </m:t>
+                      </m:r>
+                    </m:sub>
+                  </m:sSub>
+                  <m:sSub>
+                    <m:sSubPr>
+                      <m:ctrlPr>
+                        <w:rPr>
+                          <w:rFonts w:ascii="Cambria Math" w:eastAsiaTheme="minorEastAsia" w:hAnsi="Cambria Math"/>
+                          <w:i/>
+                        </w:rPr>
+                      </m:ctrlPr>
+                    </m:sSubPr>
+                    <m:e>
+                      <m:r>
+                        <w:rPr>
+                          <w:rFonts w:ascii="Cambria Math" w:eastAsiaTheme="minorEastAsia" w:hAnsi="Cambria Math"/>
+                        </w:rPr>
+                        <m:t>Ecurrent</m:t>
+                      </m:r>
+                    </m:e>
+                    <m:sub>
+                      <m:r>
+                        <w:rPr>
+                          <w:rFonts w:ascii="Cambria Math" w:eastAsiaTheme="minorEastAsia" w:hAnsi="Cambria Math"/>
+                        </w:rPr>
+                        <m:t>r,t</m:t>
+                      </m:r>
+                    </m:sub>
+                  </m:sSub>
+                  <m:r>
+                    <w:rPr>
+                      <w:rFonts w:ascii="Cambria Math" w:hAnsi="Cambria Math"/>
+                    </w:rPr>
+                    <m:t xml:space="preserve">    </m:t>
+                  </m:r>
+                  <m:r>
+                    <w:rPr>
+                      <w:rFonts w:ascii="Cambria Math" w:hAnsi="Cambria Math"/>
+                    </w:rPr>
+                    <m:t xml:space="preserve">;    </m:t>
+                  </m:r>
+                  <m:sSub>
+                    <m:sSubPr>
+                      <m:ctrlPr>
+                        <w:rPr>
+                          <w:rFonts w:ascii="Cambria Math" w:eastAsiaTheme="minorEastAsia" w:hAnsi="Cambria Math"/>
+                          <w:i/>
+                        </w:rPr>
+                      </m:ctrlPr>
+                    </m:sSubPr>
+                    <m:e>
+                      <m:r>
+                        <w:rPr>
+                          <w:rFonts w:ascii="Cambria Math" w:eastAsiaTheme="minorEastAsia" w:hAnsi="Cambria Math"/>
+                        </w:rPr>
+                        <m:t>m</m:t>
+                      </m:r>
+                    </m:e>
+                    <m:sub>
+                      <m:r>
+                        <w:rPr>
+                          <w:rFonts w:ascii="Cambria Math" w:eastAsiaTheme="minorEastAsia" w:hAnsi="Cambria Math"/>
+                        </w:rPr>
+                        <m:t xml:space="preserve">f </m:t>
+                      </m:r>
+                    </m:sub>
+                  </m:sSub>
+                  <m:sSub>
+                    <m:sSubPr>
+                      <m:ctrlPr>
+                        <w:rPr>
+                          <w:rFonts w:ascii="Cambria Math" w:eastAsiaTheme="minorEastAsia" w:hAnsi="Cambria Math"/>
+                          <w:i/>
+                        </w:rPr>
+                      </m:ctrlPr>
+                    </m:sSubPr>
+                    <m:e>
+                      <m:r>
+                        <w:rPr>
+                          <w:rFonts w:ascii="Cambria Math" w:eastAsiaTheme="minorEastAsia" w:hAnsi="Cambria Math"/>
+                        </w:rPr>
+                        <m:t>Ecurrent</m:t>
+                      </m:r>
+                    </m:e>
+                    <m:sub>
+                      <m:r>
+                        <w:rPr>
+                          <w:rFonts w:ascii="Cambria Math" w:eastAsiaTheme="minorEastAsia" w:hAnsi="Cambria Math"/>
+                        </w:rPr>
+                        <m:t>r,t</m:t>
+                      </m:r>
+                    </m:sub>
+                  </m:sSub>
+                  <m:r>
+                    <w:rPr>
+                      <w:rFonts w:ascii="Cambria Math" w:eastAsiaTheme="minorEastAsia" w:hAnsi="Cambria Math"/>
+                    </w:rPr>
+                    <m:t>≤EffortCeiling</m:t>
+                  </m:r>
+                </m:e>
+                <m:e>
+                  <m:r>
+                    <w:rPr>
+                      <w:rFonts w:ascii="Cambria Math" w:eastAsiaTheme="minorEastAsia" w:hAnsi="Cambria Math"/>
+                    </w:rPr>
+                    <m:t>EffortCeiling</m:t>
+                  </m:r>
+                  <m:r>
+                    <w:rPr>
+                      <w:rFonts w:ascii="Cambria Math" w:hAnsi="Cambria Math"/>
+                    </w:rPr>
+                    <m:t xml:space="preserve">    </m:t>
+                  </m:r>
+                  <m:r>
+                    <w:rPr>
+                      <w:rFonts w:ascii="Cambria Math" w:hAnsi="Cambria Math"/>
+                    </w:rPr>
+                    <m:t xml:space="preserve">;    </m:t>
+                  </m:r>
+                  <m:sSub>
+                    <m:sSubPr>
+                      <m:ctrlPr>
+                        <w:rPr>
+                          <w:rFonts w:ascii="Cambria Math" w:eastAsiaTheme="minorEastAsia" w:hAnsi="Cambria Math"/>
+                          <w:i/>
+                        </w:rPr>
+                      </m:ctrlPr>
+                    </m:sSubPr>
+                    <m:e>
+                      <m:r>
+                        <w:rPr>
+                          <w:rFonts w:ascii="Cambria Math" w:eastAsiaTheme="minorEastAsia" w:hAnsi="Cambria Math"/>
+                        </w:rPr>
+                        <m:t>m</m:t>
+                      </m:r>
+                    </m:e>
+                    <m:sub>
+                      <m:r>
+                        <w:rPr>
+                          <w:rFonts w:ascii="Cambria Math" w:eastAsiaTheme="minorEastAsia" w:hAnsi="Cambria Math"/>
+                        </w:rPr>
+                        <m:t xml:space="preserve">f </m:t>
+                      </m:r>
+                    </m:sub>
+                  </m:sSub>
+                  <m:sSub>
+                    <m:sSubPr>
+                      <m:ctrlPr>
+                        <w:rPr>
+                          <w:rFonts w:ascii="Cambria Math" w:eastAsiaTheme="minorEastAsia" w:hAnsi="Cambria Math"/>
+                          <w:i/>
+                        </w:rPr>
+                      </m:ctrlPr>
+                    </m:sSubPr>
+                    <m:e>
+                      <m:r>
+                        <w:rPr>
+                          <w:rFonts w:ascii="Cambria Math" w:eastAsiaTheme="minorEastAsia" w:hAnsi="Cambria Math"/>
+                        </w:rPr>
+                        <m:t>Ecurrent</m:t>
+                      </m:r>
+                    </m:e>
+                    <m:sub>
+                      <m:r>
+                        <w:rPr>
+                          <w:rFonts w:ascii="Cambria Math" w:eastAsiaTheme="minorEastAsia" w:hAnsi="Cambria Math"/>
+                        </w:rPr>
+                        <m:t>r,t</m:t>
+                      </m:r>
+                    </m:sub>
+                  </m:sSub>
+                  <m:r>
+                    <w:rPr>
+                      <w:rFonts w:ascii="Cambria Math" w:eastAsiaTheme="minorEastAsia" w:hAnsi="Cambria Math"/>
+                    </w:rPr>
+                    <m:t>&gt;</m:t>
+                  </m:r>
+                  <m:r>
+                    <w:rPr>
+                      <w:rFonts w:ascii="Cambria Math" w:eastAsiaTheme="minorEastAsia" w:hAnsi="Cambria Math"/>
+                    </w:rPr>
+                    <m:t>EffortCeiling</m:t>
+                  </m:r>
+                </m:e>
+              </m:eqArr>
             </m:e>
-            <m:sub>
-              <m:r>
-                <w:rPr>
-                  <w:rFonts w:ascii="Cambria Math" w:hAnsi="Cambria Math"/>
-                </w:rPr>
-                <m:t>f</m:t>
-              </m:r>
-            </m:sub>
-          </m:sSub>
+          </m:d>
         </m:oMath>
       </m:oMathPara>
     </w:p>
@@ -20607,14 +20971,7 @@
         <w:rPr>
           <w:rFonts w:eastAsiaTheme="minorEastAsia"/>
         </w:rPr>
-        <w:lastRenderedPageBreak/>
-        <w:t>w</w:t>
-      </w:r>
-      <w:r>
-        <w:rPr>
-          <w:rFonts w:eastAsiaTheme="minorEastAsia"/>
-        </w:rPr>
-        <w:t xml:space="preserve">here </w:t>
+        <w:t xml:space="preserve">Here </w:t>
       </w:r>
       <w:r>
         <w:rPr>
@@ -20641,7 +20998,19 @@
         <w:rPr>
           <w:rFonts w:eastAsiaTheme="minorEastAsia"/>
         </w:rPr>
-        <w:t xml:space="preserve">the fishery based multiplier applied to </w:t>
+        <w:t>the f</w:t>
+      </w:r>
+      <w:r>
+        <w:rPr>
+          <w:rFonts w:eastAsiaTheme="minorEastAsia"/>
+        </w:rPr>
+        <w:t>ishery</w:t>
+      </w:r>
+      <w:r>
+        <w:rPr>
+          <w:rFonts w:eastAsiaTheme="minorEastAsia"/>
+        </w:rPr>
+        <w:t xml:space="preserve"> based multiplier applied to </w:t>
       </w:r>
       <w:r>
         <w:rPr>
@@ -20655,7 +21024,19 @@
         <w:rPr>
           <w:rFonts w:eastAsiaTheme="minorEastAsia"/>
         </w:rPr>
-        <w:t xml:space="preserve"> that determines the applied effort in each fishery </w:t>
+        <w:t xml:space="preserve"> that determines the applied effort in each f</w:t>
+      </w:r>
+      <w:r>
+        <w:rPr>
+          <w:rFonts w:eastAsiaTheme="minorEastAsia"/>
+        </w:rPr>
+        <w:t>ishery</w:t>
+      </w:r>
+      <w:r>
+        <w:rPr>
+          <w:rFonts w:eastAsiaTheme="minorEastAsia"/>
+        </w:rPr>
+        <w:t xml:space="preserve"> </w:t>
       </w:r>
       <w:r>
         <w:rPr>
@@ -20714,7 +21095,19 @@
         <w:rPr>
           <w:rFonts w:eastAsiaTheme="minorEastAsia"/>
         </w:rPr>
-        <w:t xml:space="preserve"> in fishery </w:t>
+        <w:t xml:space="preserve"> in f</w:t>
+      </w:r>
+      <w:r>
+        <w:rPr>
+          <w:rFonts w:eastAsiaTheme="minorEastAsia"/>
+        </w:rPr>
+        <w:t>ishery</w:t>
+      </w:r>
+      <w:r>
+        <w:rPr>
+          <w:rFonts w:eastAsiaTheme="minorEastAsia"/>
+        </w:rPr>
+        <w:t xml:space="preserve"> </w:t>
       </w:r>
       <w:r>
         <w:rPr>
@@ -20727,130 +21120,118 @@
         <w:rPr>
           <w:rFonts w:eastAsiaTheme="minorEastAsia"/>
         </w:rPr>
-        <w:t xml:space="preserve"> and </w:t>
+        <w:t xml:space="preserve">, </w:t>
+      </w:r>
+      <w:r>
+        <w:rPr>
+          <w:rFonts w:eastAsiaTheme="minorEastAsia"/>
+        </w:rPr>
+        <w:t xml:space="preserve">and </w:t>
+      </w:r>
+      <w:r>
+        <w:rPr>
+          <w:rFonts w:eastAsiaTheme="minorEastAsia"/>
+        </w:rPr>
+        <w:t xml:space="preserve">is the parameter being </w:t>
+      </w:r>
+      <w:r>
+        <w:rPr>
+          <w:rFonts w:eastAsiaTheme="minorEastAsia"/>
+        </w:rPr>
+        <w:t xml:space="preserve">solved for by the </w:t>
+      </w:r>
+      <w:r>
+        <w:rPr>
+          <w:rFonts w:eastAsiaTheme="minorEastAsia"/>
+        </w:rPr>
+        <w:t>optimise</w:t>
+      </w:r>
+      <w:r>
+        <w:rPr>
+          <w:rFonts w:eastAsiaTheme="minorEastAsia"/>
+        </w:rPr>
+        <w:t>r</w:t>
+      </w:r>
+      <w:r>
+        <w:rPr>
+          <w:rFonts w:eastAsiaTheme="minorEastAsia"/>
+        </w:rPr>
+        <w:t xml:space="preserve">. </w:t>
       </w:r>
       <w:r>
         <w:rPr>
           <w:rFonts w:eastAsiaTheme="minorEastAsia"/>
           <w:i/>
         </w:rPr>
-        <w:t>q</w:t>
+        <w:t>Ecurrent</w:t>
       </w:r>
       <w:r>
         <w:rPr>
           <w:rFonts w:eastAsiaTheme="minorEastAsia"/>
         </w:rPr>
-        <w:t xml:space="preserve"> is the catchability coefficient for fishery </w:t>
+        <w:t xml:space="preserve"> is the historical effort by f</w:t>
+      </w:r>
+      <w:r>
+        <w:rPr>
+          <w:rFonts w:eastAsiaTheme="minorEastAsia"/>
+        </w:rPr>
+        <w:t>ishery</w:t>
+      </w:r>
+      <w:r>
+        <w:rPr>
+          <w:rFonts w:eastAsiaTheme="minorEastAsia"/>
+        </w:rPr>
+        <w:t xml:space="preserve"> and region in recent years. </w:t>
+      </w:r>
+      <w:r>
+        <w:rPr>
+          <w:rFonts w:eastAsiaTheme="minorEastAsia"/>
+        </w:rPr>
+        <w:t xml:space="preserve">Hence the effort in any given fishery within any given region and time can never exceed </w:t>
       </w:r>
       <w:r>
         <w:rPr>
           <w:rFonts w:eastAsiaTheme="minorEastAsia"/>
           <w:i/>
         </w:rPr>
-        <w:t>f</w:t>
+        <w:t>EffortCeiling</w:t>
       </w:r>
       <w:r>
         <w:rPr>
           <w:rFonts w:eastAsiaTheme="minorEastAsia"/>
         </w:rPr>
-        <w:t xml:space="preserve">. </w:t>
+        <w:t xml:space="preserve"> </w:t>
       </w:r>
       <w:r>
         <w:rPr>
           <w:rFonts w:eastAsiaTheme="minorEastAsia"/>
-          <w:i/>
-        </w:rPr>
-        <w:t>Ecurrent</w:t>
+        </w:rPr>
+        <w:t>and t</w:t>
       </w:r>
       <w:r>
         <w:rPr>
           <w:rFonts w:eastAsiaTheme="minorEastAsia"/>
         </w:rPr>
-        <w:t xml:space="preserve"> is the historical effort by fishery and region in recent years. Then </w:t>
+        <w:t xml:space="preserve">he effort ceiling applies to every </w:t>
       </w:r>
       <w:r>
         <w:rPr>
           <w:rFonts w:eastAsiaTheme="minorEastAsia"/>
-          <w:i/>
-        </w:rPr>
-        <w:t>EffortCeiling</w:t>
+        </w:rPr>
+        <w:t>fishery and quarter</w:t>
       </w:r>
       <w:r>
         <w:rPr>
           <w:rFonts w:eastAsiaTheme="minorEastAsia"/>
         </w:rPr>
-        <w:t xml:space="preserve"> is defined as,</w:t>
-      </w:r>
-    </w:p>
-    <w:p>
-      <m:oMathPara>
-        <m:oMath>
-          <m:r>
-            <w:rPr>
-              <w:rFonts w:ascii="Cambria Math" w:hAnsi="Cambria Math"/>
-            </w:rPr>
-            <m:t>EffortCeiling≥</m:t>
-          </m:r>
-          <m:sSub>
-            <m:sSubPr>
-              <m:ctrlPr>
-                <w:rPr>
-                  <w:rFonts w:ascii="Cambria Math" w:hAnsi="Cambria Math"/>
-                  <w:i/>
-                </w:rPr>
-              </m:ctrlPr>
-            </m:sSubPr>
-            <m:e>
-              <m:r>
-                <w:rPr>
-                  <w:rFonts w:ascii="Cambria Math" w:hAnsi="Cambria Math"/>
-                </w:rPr>
-                <m:t>m</m:t>
-              </m:r>
-            </m:e>
-            <m:sub>
-              <m:r>
-                <w:rPr>
-                  <w:rFonts w:ascii="Cambria Math" w:hAnsi="Cambria Math"/>
-                </w:rPr>
-                <m:t>f</m:t>
-              </m:r>
-            </m:sub>
-          </m:sSub>
-          <m:r>
-            <w:rPr>
-              <w:rFonts w:ascii="Cambria Math" w:hAnsi="Cambria Math"/>
-            </w:rPr>
-            <m:t xml:space="preserve"> </m:t>
-          </m:r>
-          <m:sSub>
-            <m:sSubPr>
-              <m:ctrlPr>
-                <w:rPr>
-                  <w:rFonts w:ascii="Cambria Math" w:hAnsi="Cambria Math"/>
-                  <w:i/>
-                </w:rPr>
-              </m:ctrlPr>
-            </m:sSubPr>
-            <m:e>
-              <m:r>
-                <w:rPr>
-                  <w:rFonts w:ascii="Cambria Math" w:hAnsi="Cambria Math"/>
-                </w:rPr>
-                <m:t>Ecurrent</m:t>
-              </m:r>
-            </m:e>
-            <m:sub>
-              <m:r>
-                <w:rPr>
-                  <w:rFonts w:ascii="Cambria Math" w:hAnsi="Cambria Math"/>
-                </w:rPr>
-                <m:t>f,r</m:t>
-              </m:r>
-            </m:sub>
-          </m:sSub>
-        </m:oMath>
-      </m:oMathPara>
+        <w:t xml:space="preserve"> independently.</w:t>
+      </w:r>
+      <w:r>
+        <w:rPr>
+          <w:rFonts w:eastAsiaTheme="minorEastAsia"/>
+        </w:rPr>
+        <w:t xml:space="preserve"> </w:t>
+      </w:r>
     </w:p>
     <w:p>
       <w:r>
@@ -21119,7 +21500,13 @@
     </w:p>
     <w:p>
       <w:r>
-        <w:t xml:space="preserve">As with the MSY projection some of the arguments represent output and state parameters which need to be setup within the calling R session. Furthermore, the </w:t>
+        <w:t>As with the MSY projection</w:t>
+      </w:r>
+      <w:r>
+        <w:t>,</w:t>
+      </w:r>
+      <w:r>
+        <w:t xml:space="preserve"> some of the arguments represent output and state parameters which need to be setup within the calling R session. Furthermore, the </w:t>
       </w:r>
       <w:r>
         <w:rPr>
@@ -21203,7 +21590,6 @@
         <w:rPr>
           <w:rStyle w:val="Variables"/>
         </w:rPr>
-        <w:lastRenderedPageBreak/>
         <w:t>OmB.nt.initialiseParameters()</w:t>
       </w:r>
       <w:r>
@@ -21240,11 +21626,11 @@
       <w:pPr>
         <w:pStyle w:val="Heading2"/>
       </w:pPr>
-      <w:bookmarkStart w:id="25" w:name="_Toc525132067"/>
+      <w:bookmarkStart w:id="26" w:name="_Toc525132067"/>
       <w:r>
         <w:t>Some issues to be aware of:</w:t>
       </w:r>
-      <w:bookmarkEnd w:id="25"/>
+      <w:bookmarkEnd w:id="26"/>
     </w:p>
     <w:p>
       <w:pPr>
@@ -21475,7 +21861,11 @@
         </w:numPr>
       </w:pPr>
       <w:r>
-        <w:t>The OM software has flexibility to accept SS inputs with different structural assumptions (e.g. number of spatial units, fisheries, age-classes, etc.). However, these structures must be constant for an individual OM definition,  i,e, At this time, different spatial structures or numbers of fisheries, etc. must be defined as different OMs.  The MSE software could be run on these different OMs independently, and the results subsequently</w:t>
+        <w:t xml:space="preserve">The OM software has flexibility to accept SS inputs with different structural assumptions (e.g. number of spatial units, fisheries, age-classes, etc.). However, these structures must be constant for an individual OM definition,  i,e, At this time, different spatial structures or numbers of fisheries, etc. must be defined as different OMs.  The MSE software could be run </w:t>
+      </w:r>
+      <w:r>
+        <w:lastRenderedPageBreak/>
+        <w:t>on these different OMs independently, and the results subsequently</w:t>
       </w:r>
       <w:r>
         <w:t xml:space="preserve"> </w:t>
@@ -21546,8 +21936,8 @@
           <w:szCs w:val="18"/>
         </w:rPr>
       </w:pPr>
-      <w:bookmarkStart w:id="26" w:name="_Ref452037449"/>
-      <w:bookmarkStart w:id="27" w:name="_Ref452037473"/>
+      <w:bookmarkStart w:id="27" w:name="_Ref452037449"/>
+      <w:bookmarkStart w:id="28" w:name="_Ref452037473"/>
       <w:r>
         <w:br w:type="page"/>
       </w:r>
@@ -21556,34 +21946,34 @@
       <w:pPr>
         <w:pStyle w:val="Heading1"/>
       </w:pPr>
-      <w:bookmarkStart w:id="28" w:name="_Toc525132068"/>
-      <w:bookmarkEnd w:id="26"/>
+      <w:bookmarkStart w:id="29" w:name="_Toc525132068"/>
       <w:bookmarkEnd w:id="27"/>
+      <w:bookmarkEnd w:id="28"/>
       <w:r>
         <w:lastRenderedPageBreak/>
         <w:t>R Classes</w:t>
       </w:r>
-      <w:bookmarkEnd w:id="28"/>
+      <w:bookmarkEnd w:id="29"/>
     </w:p>
     <w:p>
       <w:pPr>
         <w:pStyle w:val="api"/>
       </w:pPr>
-      <w:bookmarkStart w:id="29" w:name="_Toc525132069"/>
+      <w:bookmarkStart w:id="30" w:name="_Toc525132069"/>
       <w:r>
         <w:t>MseDefinition</w:t>
       </w:r>
-      <w:bookmarkEnd w:id="29"/>
+      <w:bookmarkEnd w:id="30"/>
     </w:p>
     <w:p>
       <w:pPr>
         <w:pStyle w:val="api-sub"/>
       </w:pPr>
-      <w:bookmarkStart w:id="30" w:name="_Toc525132070"/>
+      <w:bookmarkStart w:id="31" w:name="_Toc525132070"/>
       <w:r>
         <w:t>Description</w:t>
       </w:r>
-      <w:bookmarkEnd w:id="30"/>
+      <w:bookmarkEnd w:id="31"/>
     </w:p>
     <w:p>
       <w:pPr>
@@ -21639,21 +22029,21 @@
       <w:pPr>
         <w:pStyle w:val="api-sub"/>
       </w:pPr>
-      <w:bookmarkStart w:id="31" w:name="_Toc525132071"/>
+      <w:bookmarkStart w:id="32" w:name="_Toc525132071"/>
       <w:r>
         <w:t>Attributes</w:t>
       </w:r>
-      <w:bookmarkEnd w:id="31"/>
+      <w:bookmarkEnd w:id="32"/>
     </w:p>
     <w:p>
       <w:pPr>
         <w:pStyle w:val="api-sub-2"/>
       </w:pPr>
-      <w:bookmarkStart w:id="32" w:name="_Toc525132072"/>
+      <w:bookmarkStart w:id="33" w:name="_Toc525132072"/>
       <w:r>
         <w:t>Name</w:t>
       </w:r>
-      <w:bookmarkEnd w:id="32"/>
+      <w:bookmarkEnd w:id="33"/>
     </w:p>
     <w:p>
       <w:pPr>
@@ -21673,11 +22063,11 @@
       <w:pPr>
         <w:pStyle w:val="api-sub-2"/>
       </w:pPr>
-      <w:bookmarkStart w:id="33" w:name="_Toc525132073"/>
+      <w:bookmarkStart w:id="34" w:name="_Toc525132073"/>
       <w:r>
         <w:t>Label</w:t>
       </w:r>
-      <w:bookmarkEnd w:id="33"/>
+      <w:bookmarkEnd w:id="34"/>
     </w:p>
     <w:p>
       <w:pPr>
@@ -21697,11 +22087,11 @@
       <w:pPr>
         <w:pStyle w:val="api-sub-2"/>
       </w:pPr>
-      <w:bookmarkStart w:id="34" w:name="_Toc525132074"/>
+      <w:bookmarkStart w:id="35" w:name="_Toc525132074"/>
       <w:r>
         <w:t>Date</w:t>
       </w:r>
-      <w:bookmarkEnd w:id="34"/>
+      <w:bookmarkEnd w:id="35"/>
     </w:p>
     <w:p>
       <w:pPr>
@@ -21721,11 +22111,11 @@
       <w:pPr>
         <w:pStyle w:val="api-sub-2"/>
       </w:pPr>
-      <w:bookmarkStart w:id="35" w:name="_Toc525132075"/>
+      <w:bookmarkStart w:id="36" w:name="_Toc525132075"/>
       <w:r>
         <w:t>Author</w:t>
       </w:r>
-      <w:bookmarkEnd w:id="35"/>
+      <w:bookmarkEnd w:id="36"/>
     </w:p>
     <w:p>
       <w:pPr>
@@ -21745,11 +22135,11 @@
       <w:pPr>
         <w:pStyle w:val="api-sub-2"/>
       </w:pPr>
-      <w:bookmarkStart w:id="36" w:name="_Toc525132076"/>
+      <w:bookmarkStart w:id="37" w:name="_Toc525132076"/>
       <w:r>
         <w:t>Notes</w:t>
       </w:r>
-      <w:bookmarkEnd w:id="36"/>
+      <w:bookmarkEnd w:id="37"/>
     </w:p>
     <w:p>
       <w:pPr>
@@ -21763,11 +22153,11 @@
       <w:pPr>
         <w:pStyle w:val="api-sub-2"/>
       </w:pPr>
-      <w:bookmarkStart w:id="37" w:name="_Toc525132077"/>
+      <w:bookmarkStart w:id="38" w:name="_Toc525132077"/>
       <w:r>
         <w:t>PrimarySource</w:t>
       </w:r>
-      <w:bookmarkEnd w:id="37"/>
+      <w:bookmarkEnd w:id="38"/>
     </w:p>
     <w:p>
       <w:pPr>
@@ -21787,11 +22177,11 @@
       <w:pPr>
         <w:pStyle w:val="api-sub-2"/>
       </w:pPr>
-      <w:bookmarkStart w:id="38" w:name="_Toc525132078"/>
+      <w:bookmarkStart w:id="39" w:name="_Toc525132078"/>
       <w:r>
         <w:t>CppMethod</w:t>
       </w:r>
-      <w:bookmarkEnd w:id="38"/>
+      <w:bookmarkEnd w:id="39"/>
     </w:p>
     <w:p>
       <w:pPr>
@@ -21823,11 +22213,11 @@
       <w:pPr>
         <w:pStyle w:val="api-sub-2"/>
       </w:pPr>
-      <w:bookmarkStart w:id="39" w:name="_Toc525132079"/>
+      <w:bookmarkStart w:id="40" w:name="_Toc525132079"/>
       <w:r>
         <w:t>UseCluster</w:t>
       </w:r>
-      <w:bookmarkEnd w:id="39"/>
+      <w:bookmarkEnd w:id="40"/>
     </w:p>
     <w:p>
       <w:pPr>
@@ -21853,14 +22243,14 @@
       <w:pPr>
         <w:pStyle w:val="api-sub-2"/>
       </w:pPr>
-      <w:bookmarkStart w:id="40" w:name="_Toc525132080"/>
+      <w:bookmarkStart w:id="41" w:name="_Toc525132080"/>
       <w:r>
         <w:t>n</w:t>
       </w:r>
       <w:r>
         <w:t>pop</w:t>
       </w:r>
-      <w:bookmarkEnd w:id="40"/>
+      <w:bookmarkEnd w:id="41"/>
     </w:p>
     <w:p>
       <w:pPr>
@@ -21880,14 +22270,14 @@
       <w:pPr>
         <w:pStyle w:val="api-sub-2"/>
       </w:pPr>
-      <w:bookmarkStart w:id="41" w:name="_Toc525132081"/>
+      <w:bookmarkStart w:id="42" w:name="_Toc525132081"/>
       <w:r>
         <w:t>n</w:t>
       </w:r>
       <w:r>
         <w:t>fleets</w:t>
       </w:r>
-      <w:bookmarkEnd w:id="41"/>
+      <w:bookmarkEnd w:id="42"/>
     </w:p>
     <w:p>
       <w:pPr>
@@ -21907,12 +22297,12 @@
       <w:pPr>
         <w:pStyle w:val="api-sub-2"/>
       </w:pPr>
-      <w:bookmarkStart w:id="42" w:name="_Toc525132082"/>
+      <w:bookmarkStart w:id="43" w:name="_Toc525132082"/>
       <w:r>
         <w:lastRenderedPageBreak/>
         <w:t>SSRootDir</w:t>
       </w:r>
-      <w:bookmarkEnd w:id="42"/>
+      <w:bookmarkEnd w:id="43"/>
     </w:p>
     <w:p>
       <w:pPr>
@@ -21932,11 +22322,11 @@
       <w:pPr>
         <w:pStyle w:val="api-sub-2"/>
       </w:pPr>
-      <w:bookmarkStart w:id="43" w:name="_Toc525132083"/>
+      <w:bookmarkStart w:id="44" w:name="_Toc525132083"/>
       <w:r>
         <w:t>SBlim</w:t>
       </w:r>
-      <w:bookmarkEnd w:id="43"/>
+      <w:bookmarkEnd w:id="44"/>
     </w:p>
     <w:p>
       <w:pPr>
@@ -21956,11 +22346,11 @@
       <w:pPr>
         <w:pStyle w:val="api-sub-2"/>
       </w:pPr>
-      <w:bookmarkStart w:id="44" w:name="_Toc525132084"/>
+      <w:bookmarkStart w:id="45" w:name="_Toc525132084"/>
       <w:r>
         <w:t>Flim</w:t>
       </w:r>
-      <w:bookmarkEnd w:id="44"/>
+      <w:bookmarkEnd w:id="45"/>
     </w:p>
     <w:p>
       <w:pPr>
@@ -21980,11 +22370,11 @@
       <w:pPr>
         <w:pStyle w:val="api-sub-2"/>
       </w:pPr>
-      <w:bookmarkStart w:id="45" w:name="_Toc525132085"/>
+      <w:bookmarkStart w:id="46" w:name="_Toc525132085"/>
       <w:r>
         <w:t>OMList</w:t>
       </w:r>
-      <w:bookmarkEnd w:id="45"/>
+      <w:bookmarkEnd w:id="46"/>
     </w:p>
     <w:p>
       <w:pPr>
@@ -22028,11 +22418,11 @@
       <w:pPr>
         <w:pStyle w:val="api-sub-2"/>
       </w:pPr>
-      <w:bookmarkStart w:id="46" w:name="_Toc525132086"/>
+      <w:bookmarkStart w:id="47" w:name="_Toc525132086"/>
       <w:r>
         <w:t>nsimPerOMFile</w:t>
       </w:r>
-      <w:bookmarkEnd w:id="46"/>
+      <w:bookmarkEnd w:id="47"/>
     </w:p>
     <w:p>
       <w:pPr>
@@ -22061,11 +22451,11 @@
       <w:pPr>
         <w:pStyle w:val="api-sub-2"/>
       </w:pPr>
-      <w:bookmarkStart w:id="47" w:name="_Toc525132087"/>
+      <w:bookmarkStart w:id="48" w:name="_Toc525132087"/>
       <w:r>
         <w:t>proyears</w:t>
       </w:r>
-      <w:bookmarkEnd w:id="47"/>
+      <w:bookmarkEnd w:id="48"/>
     </w:p>
     <w:p>
       <w:pPr>
@@ -22085,11 +22475,11 @@
       <w:pPr>
         <w:pStyle w:val="api-sub-2"/>
       </w:pPr>
-      <w:bookmarkStart w:id="48" w:name="_Toc525132088"/>
+      <w:bookmarkStart w:id="49" w:name="_Toc525132088"/>
       <w:r>
         <w:t>targpop</w:t>
       </w:r>
-      <w:bookmarkEnd w:id="48"/>
+      <w:bookmarkEnd w:id="49"/>
     </w:p>
     <w:p>
       <w:pPr>
@@ -22115,11 +22505,11 @@
       <w:pPr>
         <w:pStyle w:val="api-sub-2"/>
       </w:pPr>
-      <w:bookmarkStart w:id="49" w:name="_Toc525132089"/>
+      <w:bookmarkStart w:id="50" w:name="_Toc525132089"/>
       <w:r>
         <w:t>seed</w:t>
       </w:r>
-      <w:bookmarkEnd w:id="49"/>
+      <w:bookmarkEnd w:id="50"/>
     </w:p>
     <w:p>
       <w:pPr>
@@ -22139,11 +22529,11 @@
       <w:pPr>
         <w:pStyle w:val="api-sub-2"/>
       </w:pPr>
-      <w:bookmarkStart w:id="50" w:name="_Toc525132090"/>
+      <w:bookmarkStart w:id="51" w:name="_Toc525132090"/>
       <w:r>
         <w:t>recentPerFirst</w:t>
       </w:r>
-      <w:bookmarkEnd w:id="50"/>
+      <w:bookmarkEnd w:id="51"/>
     </w:p>
     <w:p>
       <w:pPr>
@@ -22157,11 +22547,11 @@
       <w:pPr>
         <w:pStyle w:val="api-sub-2"/>
       </w:pPr>
-      <w:bookmarkStart w:id="51" w:name="_Toc525132091"/>
+      <w:bookmarkStart w:id="52" w:name="_Toc525132091"/>
       <w:r>
         <w:t>recentPerLast</w:t>
       </w:r>
-      <w:bookmarkEnd w:id="51"/>
+      <w:bookmarkEnd w:id="52"/>
     </w:p>
     <w:p>
       <w:pPr>
@@ -22184,11 +22574,11 @@
       <w:pPr>
         <w:pStyle w:val="api-sub-2"/>
       </w:pPr>
-      <w:bookmarkStart w:id="52" w:name="_Toc525132092"/>
+      <w:bookmarkStart w:id="53" w:name="_Toc525132092"/>
       <w:r>
         <w:t>seasonCEDist</w:t>
       </w:r>
-      <w:bookmarkEnd w:id="52"/>
+      <w:bookmarkEnd w:id="53"/>
     </w:p>
     <w:p>
       <w:pPr>
@@ -22220,11 +22610,11 @@
       <w:pPr>
         <w:pStyle w:val="api-sub-2"/>
       </w:pPr>
-      <w:bookmarkStart w:id="53" w:name="_Toc525132093"/>
+      <w:bookmarkStart w:id="54" w:name="_Toc525132093"/>
       <w:r>
         <w:t>nsubyears</w:t>
       </w:r>
-      <w:bookmarkEnd w:id="53"/>
+      <w:bookmarkEnd w:id="54"/>
     </w:p>
     <w:p>
       <w:pPr>
@@ -22244,12 +22634,12 @@
       <w:pPr>
         <w:pStyle w:val="api-sub-2"/>
       </w:pPr>
-      <w:bookmarkStart w:id="54" w:name="_Toc525132094"/>
+      <w:bookmarkStart w:id="55" w:name="_Toc525132094"/>
       <w:r>
         <w:lastRenderedPageBreak/>
         <w:t>lastSeas</w:t>
       </w:r>
-      <w:bookmarkEnd w:id="54"/>
+      <w:bookmarkEnd w:id="55"/>
     </w:p>
     <w:p>
       <w:pPr>
@@ -22269,11 +22659,11 @@
       <w:pPr>
         <w:pStyle w:val="api-sub-2"/>
       </w:pPr>
-      <w:bookmarkStart w:id="55" w:name="_Toc525132095"/>
+      <w:bookmarkStart w:id="56" w:name="_Toc525132095"/>
       <w:r>
         <w:t>firstSeas</w:t>
       </w:r>
-      <w:bookmarkEnd w:id="55"/>
+      <w:bookmarkEnd w:id="56"/>
     </w:p>
     <w:p>
       <w:pPr>
@@ -22293,11 +22683,11 @@
       <w:pPr>
         <w:pStyle w:val="api-sub-2"/>
       </w:pPr>
-      <w:bookmarkStart w:id="56" w:name="_Toc525132096"/>
+      <w:bookmarkStart w:id="57" w:name="_Toc525132096"/>
       <w:r>
         <w:t>firstSSYr</w:t>
       </w:r>
-      <w:bookmarkEnd w:id="56"/>
+      <w:bookmarkEnd w:id="57"/>
     </w:p>
     <w:p>
       <w:pPr>
@@ -22326,11 +22716,11 @@
       <w:pPr>
         <w:pStyle w:val="api-sub-2"/>
       </w:pPr>
-      <w:bookmarkStart w:id="57" w:name="_Toc525132097"/>
+      <w:bookmarkStart w:id="58" w:name="_Toc525132097"/>
       <w:r>
         <w:t>firstCalendarYr</w:t>
       </w:r>
-      <w:bookmarkEnd w:id="57"/>
+      <w:bookmarkEnd w:id="58"/>
     </w:p>
     <w:p>
       <w:pPr>
@@ -22350,11 +22740,11 @@
       <w:pPr>
         <w:pStyle w:val="api-sub-2"/>
       </w:pPr>
-      <w:bookmarkStart w:id="58" w:name="_Toc525132098"/>
+      <w:bookmarkStart w:id="59" w:name="_Toc525132098"/>
       <w:r>
         <w:t>lastCalendarYr</w:t>
       </w:r>
-      <w:bookmarkEnd w:id="58"/>
+      <w:bookmarkEnd w:id="59"/>
     </w:p>
     <w:p>
       <w:pPr>
@@ -22374,11 +22764,11 @@
       <w:pPr>
         <w:pStyle w:val="api-sub-2"/>
       </w:pPr>
-      <w:bookmarkStart w:id="59" w:name="_Toc525132099"/>
+      <w:bookmarkStart w:id="60" w:name="_Toc525132099"/>
       <w:r>
         <w:t>firstMPYr</w:t>
       </w:r>
-      <w:bookmarkEnd w:id="59"/>
+      <w:bookmarkEnd w:id="60"/>
     </w:p>
     <w:p>
       <w:pPr>
@@ -22398,11 +22788,11 @@
       <w:pPr>
         <w:pStyle w:val="api-sub-2"/>
       </w:pPr>
-      <w:bookmarkStart w:id="60" w:name="_Toc525132100"/>
+      <w:bookmarkStart w:id="61" w:name="_Toc525132100"/>
       <w:r>
         <w:t>MPDataLag</w:t>
       </w:r>
-      <w:bookmarkEnd w:id="60"/>
+      <w:bookmarkEnd w:id="61"/>
     </w:p>
     <w:p>
       <w:pPr>
@@ -22434,11 +22824,11 @@
       <w:pPr>
         <w:pStyle w:val="api-sub-2"/>
       </w:pPr>
-      <w:bookmarkStart w:id="61" w:name="_Toc525132101"/>
+      <w:bookmarkStart w:id="62" w:name="_Toc525132101"/>
       <w:r>
         <w:t>catchBridge</w:t>
       </w:r>
-      <w:bookmarkEnd w:id="61"/>
+      <w:bookmarkEnd w:id="62"/>
     </w:p>
     <w:p>
       <w:pPr>
@@ -22488,11 +22878,11 @@
       <w:pPr>
         <w:pStyle w:val="api-sub-2"/>
       </w:pPr>
-      <w:bookmarkStart w:id="62" w:name="_Toc525132102"/>
+      <w:bookmarkStart w:id="63" w:name="_Toc525132102"/>
       <w:r>
         <w:t>catchBridgeCV</w:t>
       </w:r>
-      <w:bookmarkEnd w:id="62"/>
+      <w:bookmarkEnd w:id="63"/>
     </w:p>
     <w:p>
       <w:pPr>
@@ -22512,11 +22902,11 @@
       <w:pPr>
         <w:pStyle w:val="api-sub-2"/>
       </w:pPr>
-      <w:bookmarkStart w:id="63" w:name="_Toc525132103"/>
+      <w:bookmarkStart w:id="64" w:name="_Toc525132103"/>
       <w:r>
         <w:t>indexFisheries</w:t>
       </w:r>
-      <w:bookmarkEnd w:id="63"/>
+      <w:bookmarkEnd w:id="64"/>
     </w:p>
     <w:p>
       <w:pPr>
@@ -22542,11 +22932,11 @@
       <w:pPr>
         <w:pStyle w:val="api-sub-2"/>
       </w:pPr>
-      <w:bookmarkStart w:id="64" w:name="_Toc525132104"/>
+      <w:bookmarkStart w:id="65" w:name="_Toc525132104"/>
       <w:r>
         <w:t>ReccvTin</w:t>
       </w:r>
-      <w:bookmarkEnd w:id="64"/>
+      <w:bookmarkEnd w:id="65"/>
     </w:p>
     <w:p>
       <w:pPr>
@@ -22584,12 +22974,12 @@
       <w:pPr>
         <w:pStyle w:val="api-sub-2"/>
       </w:pPr>
-      <w:bookmarkStart w:id="65" w:name="_Toc525132105"/>
+      <w:bookmarkStart w:id="66" w:name="_Toc525132105"/>
       <w:r>
         <w:lastRenderedPageBreak/>
         <w:t>ReccvRin</w:t>
       </w:r>
-      <w:bookmarkEnd w:id="65"/>
+      <w:bookmarkEnd w:id="66"/>
     </w:p>
     <w:p>
       <w:pPr>
@@ -22612,11 +23002,11 @@
       <w:pPr>
         <w:pStyle w:val="api-sub-2"/>
       </w:pPr>
-      <w:bookmarkStart w:id="66" w:name="_Toc525132106"/>
+      <w:bookmarkStart w:id="67" w:name="_Toc525132106"/>
       <w:r>
         <w:t>RecACTin</w:t>
       </w:r>
-      <w:bookmarkEnd w:id="66"/>
+      <w:bookmarkEnd w:id="67"/>
     </w:p>
     <w:p>
       <w:pPr>
@@ -22648,11 +23038,11 @@
       <w:pPr>
         <w:pStyle w:val="api-sub-2"/>
       </w:pPr>
-      <w:bookmarkStart w:id="67" w:name="_Toc525132107"/>
+      <w:bookmarkStart w:id="68" w:name="_Toc525132107"/>
       <w:r>
         <w:t>NInitCV</w:t>
       </w:r>
-      <w:bookmarkEnd w:id="67"/>
+      <w:bookmarkEnd w:id="68"/>
     </w:p>
     <w:p>
       <w:pPr>
@@ -22693,11 +23083,11 @@
       <w:pPr>
         <w:pStyle w:val="api-sub-2"/>
       </w:pPr>
-      <w:bookmarkStart w:id="68" w:name="_Toc525132108"/>
+      <w:bookmarkStart w:id="69" w:name="_Toc525132108"/>
       <w:r>
         <w:t>NInitCVdecay</w:t>
       </w:r>
-      <w:bookmarkEnd w:id="68"/>
+      <w:bookmarkEnd w:id="69"/>
     </w:p>
     <w:p>
       <w:pPr>
@@ -22747,11 +23137,11 @@
       <w:pPr>
         <w:pStyle w:val="api-sub-2"/>
       </w:pPr>
-      <w:bookmarkStart w:id="69" w:name="_Toc525132109"/>
+      <w:bookmarkStart w:id="70" w:name="_Toc525132109"/>
       <w:r>
         <w:t>selExpRange</w:t>
       </w:r>
-      <w:bookmarkEnd w:id="69"/>
+      <w:bookmarkEnd w:id="70"/>
     </w:p>
     <w:p>
       <w:pPr>
@@ -22831,11 +23221,11 @@
       <w:pPr>
         <w:pStyle w:val="api-sub-2"/>
       </w:pPr>
-      <w:bookmarkStart w:id="70" w:name="_Toc525132110"/>
+      <w:bookmarkStart w:id="71" w:name="_Toc525132110"/>
       <w:r>
         <w:t>selAgeRange</w:t>
       </w:r>
-      <w:bookmarkEnd w:id="70"/>
+      <w:bookmarkEnd w:id="71"/>
     </w:p>
     <w:p>
       <w:pPr>
@@ -22885,11 +23275,11 @@
       <w:pPr>
         <w:pStyle w:val="api-sub-2"/>
       </w:pPr>
-      <w:bookmarkStart w:id="71" w:name="_Toc525132111"/>
+      <w:bookmarkStart w:id="72" w:name="_Toc525132111"/>
       <w:r>
         <w:t>selWLRange</w:t>
       </w:r>
-      <w:bookmarkEnd w:id="71"/>
+      <w:bookmarkEnd w:id="72"/>
     </w:p>
     <w:p>
       <w:pPr>
@@ -23014,11 +23404,11 @@
       <w:pPr>
         <w:pStyle w:val="api-sub-2"/>
       </w:pPr>
-      <w:bookmarkStart w:id="72" w:name="_Toc525132112"/>
+      <w:bookmarkStart w:id="73" w:name="_Toc525132112"/>
       <w:r>
         <w:t>TACEcv</w:t>
       </w:r>
-      <w:bookmarkEnd w:id="72"/>
+      <w:bookmarkEnd w:id="73"/>
     </w:p>
     <w:p>
       <w:pPr>
@@ -23041,11 +23431,11 @@
       <w:pPr>
         <w:pStyle w:val="api-sub-2"/>
       </w:pPr>
-      <w:bookmarkStart w:id="73" w:name="_Toc525132113"/>
+      <w:bookmarkStart w:id="74" w:name="_Toc525132113"/>
       <w:r>
         <w:t>Ccv</w:t>
       </w:r>
-      <w:bookmarkEnd w:id="73"/>
+      <w:bookmarkEnd w:id="74"/>
     </w:p>
     <w:p>
       <w:pPr>
@@ -23083,12 +23473,12 @@
       <w:pPr>
         <w:pStyle w:val="api-sub-2"/>
       </w:pPr>
-      <w:bookmarkStart w:id="74" w:name="_Toc525132114"/>
+      <w:bookmarkStart w:id="75" w:name="_Toc525132114"/>
       <w:r>
         <w:lastRenderedPageBreak/>
         <w:t>Icv</w:t>
       </w:r>
-      <w:bookmarkEnd w:id="74"/>
+      <w:bookmarkEnd w:id="75"/>
     </w:p>
     <w:p>
       <w:pPr>
@@ -23123,11 +23513,11 @@
       <w:pPr>
         <w:pStyle w:val="api-sub-2"/>
       </w:pPr>
-      <w:bookmarkStart w:id="75" w:name="_Toc525132115"/>
+      <w:bookmarkStart w:id="76" w:name="_Toc525132115"/>
       <w:r>
         <w:t>IACin</w:t>
       </w:r>
-      <w:bookmarkEnd w:id="75"/>
+      <w:bookmarkEnd w:id="76"/>
     </w:p>
     <w:p>
       <w:pPr>
@@ -23147,11 +23537,11 @@
       <w:pPr>
         <w:pStyle w:val="api-sub-2"/>
       </w:pPr>
-      <w:bookmarkStart w:id="76" w:name="_Toc525132116"/>
+      <w:bookmarkStart w:id="77" w:name="_Toc525132116"/>
       <w:r>
         <w:t>Cbcv</w:t>
       </w:r>
-      <w:bookmarkEnd w:id="76"/>
+      <w:bookmarkEnd w:id="77"/>
     </w:p>
     <w:p>
       <w:pPr>
@@ -23189,11 +23579,11 @@
       <w:pPr>
         <w:pStyle w:val="api-sub-2"/>
       </w:pPr>
-      <w:bookmarkStart w:id="77" w:name="_Toc525132117"/>
+      <w:bookmarkStart w:id="78" w:name="_Toc525132117"/>
       <w:r>
         <w:t>nCALobs</w:t>
       </w:r>
-      <w:bookmarkEnd w:id="77"/>
+      <w:bookmarkEnd w:id="78"/>
     </w:p>
     <w:p>
       <w:pPr>
@@ -23237,11 +23627,11 @@
       <w:pPr>
         <w:pStyle w:val="api-sub-2"/>
       </w:pPr>
-      <w:bookmarkStart w:id="78" w:name="_Toc525132118"/>
+      <w:bookmarkStart w:id="79" w:name="_Toc525132118"/>
       <w:r>
         <w:t>Ibeta</w:t>
       </w:r>
-      <w:bookmarkEnd w:id="78"/>
+      <w:bookmarkEnd w:id="79"/>
     </w:p>
     <w:p>
       <w:pPr>
@@ -23291,11 +23681,11 @@
       <w:pPr>
         <w:pStyle w:val="api-sub-2"/>
       </w:pPr>
-      <w:bookmarkStart w:id="79" w:name="_Toc525132119"/>
+      <w:bookmarkStart w:id="80" w:name="_Toc525132119"/>
       <w:r>
         <w:t>ITrendin</w:t>
       </w:r>
-      <w:bookmarkEnd w:id="79"/>
+      <w:bookmarkEnd w:id="80"/>
     </w:p>
     <w:p>
       <w:pPr>
@@ -23339,11 +23729,11 @@
       <w:pPr>
         <w:pStyle w:val="api-sub-2"/>
       </w:pPr>
-      <w:bookmarkStart w:id="80" w:name="_Toc525132120"/>
+      <w:bookmarkStart w:id="81" w:name="_Toc525132120"/>
       <w:r>
         <w:t>ImplErrBias</w:t>
       </w:r>
-      <w:bookmarkEnd w:id="80"/>
+      <w:bookmarkEnd w:id="81"/>
     </w:p>
     <w:p>
       <w:pPr>
@@ -23464,11 +23854,11 @@
       <w:pPr>
         <w:pStyle w:val="api-sub-2"/>
       </w:pPr>
-      <w:bookmarkStart w:id="81" w:name="_Toc525132121"/>
+      <w:bookmarkStart w:id="82" w:name="_Toc525132121"/>
       <w:r>
         <w:t>RecScale</w:t>
       </w:r>
-      <w:bookmarkEnd w:id="81"/>
+      <w:bookmarkEnd w:id="82"/>
     </w:p>
     <w:p>
       <w:pPr>
@@ -23518,11 +23908,11 @@
       <w:pPr>
         <w:pStyle w:val="api-sub-2"/>
       </w:pPr>
-      <w:bookmarkStart w:id="82" w:name="_Toc525132122"/>
+      <w:bookmarkStart w:id="83" w:name="_Toc525132122"/>
       <w:r>
         <w:t>modelWeight</w:t>
       </w:r>
-      <w:bookmarkEnd w:id="82"/>
+      <w:bookmarkEnd w:id="83"/>
     </w:p>
     <w:p>
       <w:pPr>
@@ -23708,11 +24098,11 @@
       <w:pPr>
         <w:pStyle w:val="api-sub-2"/>
       </w:pPr>
-      <w:bookmarkStart w:id="83" w:name="_Toc525132123"/>
+      <w:bookmarkStart w:id="84" w:name="_Toc525132123"/>
       <w:r>
         <w:t>totalSims</w:t>
       </w:r>
-      <w:bookmarkEnd w:id="83"/>
+      <w:bookmarkEnd w:id="84"/>
     </w:p>
     <w:p>
       <w:pPr>
@@ -23762,24 +24152,24 @@
       <w:pPr>
         <w:pStyle w:val="api-sub"/>
       </w:pPr>
-      <w:bookmarkStart w:id="84" w:name="_Toc525132124"/>
+      <w:bookmarkStart w:id="85" w:name="_Toc525132124"/>
       <w:r>
         <w:t>Methods</w:t>
       </w:r>
-      <w:bookmarkEnd w:id="84"/>
+      <w:bookmarkEnd w:id="85"/>
     </w:p>
     <w:p>
       <w:pPr>
         <w:pStyle w:val="api-sub-2"/>
       </w:pPr>
-      <w:bookmarkStart w:id="85" w:name="_Toc525132125"/>
+      <w:bookmarkStart w:id="86" w:name="_Toc525132125"/>
       <w:r>
         <w:t>createMseFramework</w:t>
       </w:r>
       <w:r>
         <w:t>(.Object, Report=FALSE, UseCluster=NA, UseMSYss=0)</w:t>
       </w:r>
-      <w:bookmarkEnd w:id="85"/>
+      <w:bookmarkEnd w:id="86"/>
     </w:p>
     <w:p>
       <w:pPr>
@@ -23826,23 +24216,23 @@
       <w:pPr>
         <w:pStyle w:val="Heading1"/>
       </w:pPr>
-      <w:bookmarkStart w:id="86" w:name="_Ref457206175"/>
-      <w:bookmarkStart w:id="87" w:name="_Toc525132126"/>
+      <w:bookmarkStart w:id="87" w:name="_Ref457206175"/>
+      <w:bookmarkStart w:id="88" w:name="_Toc525132126"/>
       <w:r>
         <w:t>Operating Model Equations</w:t>
       </w:r>
-      <w:bookmarkEnd w:id="86"/>
       <w:bookmarkEnd w:id="87"/>
+      <w:bookmarkEnd w:id="88"/>
     </w:p>
     <w:p>
       <w:pPr>
         <w:pStyle w:val="Heading2"/>
       </w:pPr>
-      <w:bookmarkStart w:id="88" w:name="_Toc525132127"/>
+      <w:bookmarkStart w:id="89" w:name="_Toc525132127"/>
       <w:r>
         <w:t>Notation</w:t>
       </w:r>
-      <w:bookmarkEnd w:id="88"/>
+      <w:bookmarkEnd w:id="89"/>
     </w:p>
     <w:p>
       <w:r>
@@ -24895,7 +25285,7 @@
           <w:lang w:eastAsia="en-CA"/>
         </w:rPr>
       </w:pPr>
-      <w:bookmarkStart w:id="89" w:name="_Ref450045561"/>
+      <w:bookmarkStart w:id="90" w:name="_Ref450045561"/>
       <w:r>
         <w:t xml:space="preserve">Table </w:t>
       </w:r>
@@ -24929,7 +25319,7 @@
         </w:rPr>
         <w:fldChar w:fldCharType="end"/>
       </w:r>
-      <w:bookmarkEnd w:id="89"/>
+      <w:bookmarkEnd w:id="90"/>
       <w:r>
         <w:t>.  Operating model states, parameters, scripts and superscripts used in this document (but not necessarily in the code).</w:t>
       </w:r>
@@ -27457,11 +27847,11 @@
       <w:pPr>
         <w:pStyle w:val="Heading2"/>
       </w:pPr>
-      <w:bookmarkStart w:id="90" w:name="_Toc525132128"/>
+      <w:bookmarkStart w:id="91" w:name="_Toc525132128"/>
       <w:r>
         <w:t>Population Dynamics</w:t>
       </w:r>
-      <w:bookmarkEnd w:id="90"/>
+      <w:bookmarkEnd w:id="91"/>
     </w:p>
     <w:p>
       <w:pPr>
@@ -27872,7 +28262,7 @@
           <v:shape id="_x0000_i1025" type="#_x0000_t75" style="width:196.2pt;height:19.8pt" o:ole="">
             <v:imagedata r:id="rId16" o:title=""/>
           </v:shape>
-          <o:OLEObject Type="Embed" ProgID="Equation.3" ShapeID="_x0000_i1025" DrawAspect="Content" ObjectID="_1598874148" r:id="rId17"/>
+          <o:OLEObject Type="Embed" ProgID="Equation.3" ShapeID="_x0000_i1025" DrawAspect="Content" ObjectID="_1598947614" r:id="rId17"/>
         </w:object>
       </w:r>
       <w:r>
@@ -28203,7 +28593,7 @@
         </w:rPr>
         <w:fldChar w:fldCharType="separate"/>
       </w:r>
-      <w:bookmarkStart w:id="91" w:name="_Ref326764345"/>
+      <w:bookmarkStart w:id="92" w:name="_Ref326764345"/>
       <w:r>
         <w:rPr>
           <w:rFonts w:eastAsia="Times New Roman" w:cs="Times New Roman"/>
@@ -28213,7 +28603,7 @@
         </w:rPr>
         <w:t>4</w:t>
       </w:r>
-      <w:bookmarkEnd w:id="91"/>
+      <w:bookmarkEnd w:id="92"/>
       <w:r>
         <w:rPr>
           <w:rFonts w:eastAsia="Times New Roman" w:cs="Times New Roman"/>
@@ -28257,7 +28647,7 @@
           <v:shape id="_x0000_i1026" type="#_x0000_t75" style="width:226.8pt;height:38.4pt" o:ole="">
             <v:imagedata r:id="rId18" o:title=""/>
           </v:shape>
-          <o:OLEObject Type="Embed" ProgID="Equation.3" ShapeID="_x0000_i1026" DrawAspect="Content" ObjectID="_1598874149" r:id="rId19"/>
+          <o:OLEObject Type="Embed" ProgID="Equation.3" ShapeID="_x0000_i1026" DrawAspect="Content" ObjectID="_1598947615" r:id="rId19"/>
         </w:object>
       </w:r>
       <w:r>
@@ -28426,7 +28816,7 @@
           <v:shape id="_x0000_i1027" type="#_x0000_t75" style="width:111.6pt;height:25.2pt" o:ole="">
             <v:imagedata r:id="rId20" o:title=""/>
           </v:shape>
-          <o:OLEObject Type="Embed" ProgID="Equation.3" ShapeID="_x0000_i1027" DrawAspect="Content" ObjectID="_1598874150" r:id="rId21"/>
+          <o:OLEObject Type="Embed" ProgID="Equation.3" ShapeID="_x0000_i1027" DrawAspect="Content" ObjectID="_1598947616" r:id="rId21"/>
         </w:object>
       </w:r>
     </w:p>
@@ -28477,7 +28867,7 @@
           <v:shape id="_x0000_i1028" type="#_x0000_t75" style="width:25.2pt;height:19.2pt" o:ole="">
             <v:imagedata r:id="rId22" o:title=""/>
           </v:shape>
-          <o:OLEObject Type="Embed" ProgID="Equation.3" ShapeID="_x0000_i1028" DrawAspect="Content" ObjectID="_1598874151" r:id="rId23"/>
+          <o:OLEObject Type="Embed" ProgID="Equation.3" ShapeID="_x0000_i1028" DrawAspect="Content" ObjectID="_1598947617" r:id="rId23"/>
         </w:object>
       </w:r>
       <w:r>
@@ -28610,7 +29000,7 @@
           <v:shape id="_x0000_i1029" type="#_x0000_t75" style="width:80.4pt;height:19.2pt" o:ole="">
             <v:imagedata r:id="rId24" o:title=""/>
           </v:shape>
-          <o:OLEObject Type="Embed" ProgID="Equation.3" ShapeID="_x0000_i1029" DrawAspect="Content" ObjectID="_1598874152" r:id="rId25"/>
+          <o:OLEObject Type="Embed" ProgID="Equation.3" ShapeID="_x0000_i1029" DrawAspect="Content" ObjectID="_1598947618" r:id="rId25"/>
         </w:object>
       </w:r>
       <w:r>
@@ -28778,7 +29168,7 @@
           <v:shape id="_x0000_i1030" type="#_x0000_t75" style="width:63.6pt;height:19.2pt" o:ole="">
             <v:imagedata r:id="rId26" o:title=""/>
           </v:shape>
-          <o:OLEObject Type="Embed" ProgID="Equation.3" ShapeID="_x0000_i1030" DrawAspect="Content" ObjectID="_1598874153" r:id="rId27"/>
+          <o:OLEObject Type="Embed" ProgID="Equation.3" ShapeID="_x0000_i1030" DrawAspect="Content" ObjectID="_1598947619" r:id="rId27"/>
         </w:object>
       </w:r>
     </w:p>
@@ -28912,7 +29302,7 @@
           <v:shape id="_x0000_i1031" type="#_x0000_t75" style="width:168pt;height:28.8pt" o:ole="">
             <v:imagedata r:id="rId28" o:title=""/>
           </v:shape>
-          <o:OLEObject Type="Embed" ProgID="Equation.3" ShapeID="_x0000_i1031" DrawAspect="Content" ObjectID="_1598874154" r:id="rId29"/>
+          <o:OLEObject Type="Embed" ProgID="Equation.3" ShapeID="_x0000_i1031" DrawAspect="Content" ObjectID="_1598947620" r:id="rId29"/>
         </w:object>
       </w:r>
     </w:p>
@@ -29287,7 +29677,7 @@
         </w:rPr>
         <w:fldChar w:fldCharType="separate"/>
       </w:r>
-      <w:bookmarkStart w:id="92" w:name="_Ref451764530"/>
+      <w:bookmarkStart w:id="93" w:name="_Ref451764530"/>
       <w:r>
         <w:rPr>
           <w:rFonts w:eastAsia="Times New Roman" w:cs="Times New Roman"/>
@@ -29297,7 +29687,7 @@
         </w:rPr>
         <w:t>9</w:t>
       </w:r>
-      <w:bookmarkEnd w:id="92"/>
+      <w:bookmarkEnd w:id="93"/>
       <w:r>
         <w:rPr>
           <w:rFonts w:eastAsia="Times New Roman" w:cs="Times New Roman"/>
@@ -29345,7 +29735,7 @@
           <v:shape id="_x0000_i1032" type="#_x0000_t75" style="width:199.8pt;height:37.2pt" o:ole="">
             <v:imagedata r:id="rId30" o:title=""/>
           </v:shape>
-          <o:OLEObject Type="Embed" ProgID="Equation.3" ShapeID="_x0000_i1032" DrawAspect="Content" ObjectID="_1598874155" r:id="rId31"/>
+          <o:OLEObject Type="Embed" ProgID="Equation.3" ShapeID="_x0000_i1032" DrawAspect="Content" ObjectID="_1598947621" r:id="rId31"/>
         </w:object>
       </w:r>
       <w:r>
@@ -29402,7 +29792,7 @@
         </w:rPr>
         <w:fldChar w:fldCharType="separate"/>
       </w:r>
-      <w:bookmarkStart w:id="93" w:name="_Ref451764533"/>
+      <w:bookmarkStart w:id="94" w:name="_Ref451764533"/>
       <w:r>
         <w:rPr>
           <w:rFonts w:eastAsia="Times New Roman" w:cs="Times New Roman"/>
@@ -29412,7 +29802,7 @@
         </w:rPr>
         <w:t>10</w:t>
       </w:r>
-      <w:bookmarkEnd w:id="93"/>
+      <w:bookmarkEnd w:id="94"/>
       <w:r>
         <w:rPr>
           <w:rFonts w:eastAsia="Times New Roman" w:cs="Times New Roman"/>
@@ -29453,7 +29843,7 @@
           <v:shape id="_x0000_i1033" type="#_x0000_t75" style="width:294pt;height:52.8pt" o:ole="">
             <v:imagedata r:id="rId32" o:title=""/>
           </v:shape>
-          <o:OLEObject Type="Embed" ProgID="Equation.3" ShapeID="_x0000_i1033" DrawAspect="Content" ObjectID="_1598874156" r:id="rId33"/>
+          <o:OLEObject Type="Embed" ProgID="Equation.3" ShapeID="_x0000_i1033" DrawAspect="Content" ObjectID="_1598947622" r:id="rId33"/>
         </w:object>
       </w:r>
       <w:r>
@@ -29730,7 +30120,7 @@
         </w:rPr>
         <w:fldChar w:fldCharType="separate"/>
       </w:r>
-      <w:bookmarkStart w:id="94" w:name="_Ref451764542"/>
+      <w:bookmarkStart w:id="95" w:name="_Ref451764542"/>
       <w:r>
         <w:rPr>
           <w:rFonts w:eastAsia="Times New Roman" w:cs="Times New Roman"/>
@@ -29740,7 +30130,7 @@
         </w:rPr>
         <w:t>11</w:t>
       </w:r>
-      <w:bookmarkEnd w:id="94"/>
+      <w:bookmarkEnd w:id="95"/>
       <w:r>
         <w:rPr>
           <w:rFonts w:eastAsia="Times New Roman" w:cs="Times New Roman"/>
@@ -29788,7 +30178,7 @@
           <v:shape id="_x0000_i1034" type="#_x0000_t75" style="width:214.8pt;height:37.2pt" o:ole="">
             <v:imagedata r:id="rId34" o:title=""/>
           </v:shape>
-          <o:OLEObject Type="Embed" ProgID="Equation.3" ShapeID="_x0000_i1034" DrawAspect="Content" ObjectID="_1598874157" r:id="rId35"/>
+          <o:OLEObject Type="Embed" ProgID="Equation.3" ShapeID="_x0000_i1034" DrawAspect="Content" ObjectID="_1598947623" r:id="rId35"/>
         </w:object>
       </w:r>
     </w:p>
@@ -29946,7 +30336,7 @@
         </w:rPr>
         <w:fldChar w:fldCharType="separate"/>
       </w:r>
-      <w:bookmarkStart w:id="95" w:name="_Ref451764543"/>
+      <w:bookmarkStart w:id="96" w:name="_Ref451764543"/>
       <w:r>
         <w:rPr>
           <w:rFonts w:eastAsia="Times New Roman" w:cs="Times New Roman"/>
@@ -29956,7 +30346,7 @@
         </w:rPr>
         <w:t>12</w:t>
       </w:r>
-      <w:bookmarkEnd w:id="95"/>
+      <w:bookmarkEnd w:id="96"/>
       <w:r>
         <w:rPr>
           <w:rFonts w:eastAsia="Times New Roman" w:cs="Times New Roman"/>
@@ -29997,7 +30387,7 @@
           <v:shape id="_x0000_i1035" type="#_x0000_t75" style="width:2in;height:34.8pt" o:ole="">
             <v:imagedata r:id="rId36" o:title=""/>
           </v:shape>
-          <o:OLEObject Type="Embed" ProgID="Equation.3" ShapeID="_x0000_i1035" DrawAspect="Content" ObjectID="_1598874158" r:id="rId37"/>
+          <o:OLEObject Type="Embed" ProgID="Equation.3" ShapeID="_x0000_i1035" DrawAspect="Content" ObjectID="_1598947624" r:id="rId37"/>
         </w:object>
       </w:r>
     </w:p>
@@ -30171,7 +30561,7 @@
         </w:rPr>
         <w:fldChar w:fldCharType="separate"/>
       </w:r>
-      <w:bookmarkStart w:id="96" w:name="_Ref451764545"/>
+      <w:bookmarkStart w:id="97" w:name="_Ref451764545"/>
       <w:r>
         <w:rPr>
           <w:rFonts w:eastAsia="Times New Roman" w:cs="Times New Roman"/>
@@ -30181,7 +30571,7 @@
         </w:rPr>
         <w:t>13</w:t>
       </w:r>
-      <w:bookmarkEnd w:id="96"/>
+      <w:bookmarkEnd w:id="97"/>
       <w:r>
         <w:rPr>
           <w:rFonts w:eastAsia="Times New Roman" w:cs="Times New Roman"/>
@@ -30222,7 +30612,7 @@
           <v:shape id="_x0000_i1036" type="#_x0000_t75" style="width:225.6pt;height:37.2pt" o:ole="">
             <v:imagedata r:id="rId38" o:title=""/>
           </v:shape>
-          <o:OLEObject Type="Embed" ProgID="Equation.3" ShapeID="_x0000_i1036" DrawAspect="Content" ObjectID="_1598874159" r:id="rId39"/>
+          <o:OLEObject Type="Embed" ProgID="Equation.3" ShapeID="_x0000_i1036" DrawAspect="Content" ObjectID="_1598947625" r:id="rId39"/>
         </w:object>
       </w:r>
       <w:r>
@@ -31141,7 +31531,7 @@
           <v:shape id="_x0000_i1037" type="#_x0000_t75" style="width:78pt;height:19.8pt" o:ole="">
             <v:imagedata r:id="rId40" o:title=""/>
           </v:shape>
-          <o:OLEObject Type="Embed" ProgID="Equation.3" ShapeID="_x0000_i1037" DrawAspect="Content" ObjectID="_1598874160" r:id="rId41"/>
+          <o:OLEObject Type="Embed" ProgID="Equation.3" ShapeID="_x0000_i1037" DrawAspect="Content" ObjectID="_1598947626" r:id="rId41"/>
         </w:object>
       </w:r>
       <w:r>
@@ -31473,7 +31863,7 @@
           <v:shape id="_x0000_i1038" type="#_x0000_t75" style="width:15.6pt;height:19.2pt" o:ole="">
             <v:imagedata r:id="rId42" o:title=""/>
           </v:shape>
-          <o:OLEObject Type="Embed" ProgID="Equation.3" ShapeID="_x0000_i1038" DrawAspect="Content" ObjectID="_1598874161" r:id="rId43"/>
+          <o:OLEObject Type="Embed" ProgID="Equation.3" ShapeID="_x0000_i1038" DrawAspect="Content" ObjectID="_1598947627" r:id="rId43"/>
         </w:object>
       </w:r>
       <w:r>
@@ -31578,7 +31968,7 @@
           <v:shape id="_x0000_i1039" type="#_x0000_t75" style="width:145.2pt;height:19.8pt" o:ole="">
             <v:imagedata r:id="rId44" o:title=""/>
           </v:shape>
-          <o:OLEObject Type="Embed" ProgID="Equation.3" ShapeID="_x0000_i1039" DrawAspect="Content" ObjectID="_1598874162" r:id="rId45"/>
+          <o:OLEObject Type="Embed" ProgID="Equation.3" ShapeID="_x0000_i1039" DrawAspect="Content" ObjectID="_1598947628" r:id="rId45"/>
         </w:object>
       </w:r>
       <w:r>
@@ -31676,7 +32066,7 @@
           <v:shape id="_x0000_i1040" type="#_x0000_t75" style="width:158.4pt;height:55.8pt" o:ole="">
             <v:imagedata r:id="rId46" o:title=""/>
           </v:shape>
-          <o:OLEObject Type="Embed" ProgID="Equation.3" ShapeID="_x0000_i1040" DrawAspect="Content" ObjectID="_1598874163" r:id="rId47"/>
+          <o:OLEObject Type="Embed" ProgID="Equation.3" ShapeID="_x0000_i1040" DrawAspect="Content" ObjectID="_1598947629" r:id="rId47"/>
         </w:object>
       </w:r>
       <w:r>
@@ -31718,7 +32108,7 @@
           <v:shape id="_x0000_i1041" type="#_x0000_t75" style="width:16.8pt;height:19.2pt" o:ole="">
             <v:imagedata r:id="rId48" o:title=""/>
           </v:shape>
-          <o:OLEObject Type="Embed" ProgID="Equation.3" ShapeID="_x0000_i1041" DrawAspect="Content" ObjectID="_1598874164" r:id="rId49"/>
+          <o:OLEObject Type="Embed" ProgID="Equation.3" ShapeID="_x0000_i1041" DrawAspect="Content" ObjectID="_1598947630" r:id="rId49"/>
         </w:object>
       </w:r>
       <w:r>
@@ -31738,7 +32128,7 @@
           <v:shape id="_x0000_i1042" type="#_x0000_t75" style="width:14.4pt;height:19.8pt" o:ole="">
             <v:imagedata r:id="rId50" o:title=""/>
           </v:shape>
-          <o:OLEObject Type="Embed" ProgID="Equation.3" ShapeID="_x0000_i1042" DrawAspect="Content" ObjectID="_1598874165" r:id="rId51"/>
+          <o:OLEObject Type="Embed" ProgID="Equation.3" ShapeID="_x0000_i1042" DrawAspect="Content" ObjectID="_1598947631" r:id="rId51"/>
         </w:object>
       </w:r>
       <w:r>
@@ -32062,7 +32452,7 @@
           <v:shape id="_x0000_i1043" type="#_x0000_t75" style="width:130.8pt;height:19.8pt" o:ole="">
             <v:imagedata r:id="rId52" o:title=""/>
           </v:shape>
-          <o:OLEObject Type="Embed" ProgID="Equation.3" ShapeID="_x0000_i1043" DrawAspect="Content" ObjectID="_1598874166" r:id="rId53"/>
+          <o:OLEObject Type="Embed" ProgID="Equation.3" ShapeID="_x0000_i1043" DrawAspect="Content" ObjectID="_1598947632" r:id="rId53"/>
         </w:object>
       </w:r>
       <w:r>
@@ -32160,7 +32550,7 @@
           <v:shape id="_x0000_i1044" type="#_x0000_t75" style="width:78pt;height:19.8pt" o:ole="">
             <v:imagedata r:id="rId54" o:title=""/>
           </v:shape>
-          <o:OLEObject Type="Embed" ProgID="Equation.3" ShapeID="_x0000_i1044" DrawAspect="Content" ObjectID="_1598874167" r:id="rId55"/>
+          <o:OLEObject Type="Embed" ProgID="Equation.3" ShapeID="_x0000_i1044" DrawAspect="Content" ObjectID="_1598947633" r:id="rId55"/>
         </w:object>
       </w:r>
       <w:r>
@@ -32195,7 +32585,7 @@
           <v:shape id="_x0000_i1045" type="#_x0000_t75" style="width:9.6pt;height:13.2pt" o:ole="">
             <v:imagedata r:id="rId56" o:title=""/>
           </v:shape>
-          <o:OLEObject Type="Embed" ProgID="Equation.3" ShapeID="_x0000_i1045" DrawAspect="Content" ObjectID="_1598874168" r:id="rId57"/>
+          <o:OLEObject Type="Embed" ProgID="Equation.3" ShapeID="_x0000_i1045" DrawAspect="Content" ObjectID="_1598947634" r:id="rId57"/>
         </w:object>
       </w:r>
       <w:r>
@@ -32222,7 +32612,7 @@
           <v:shape id="_x0000_i1046" type="#_x0000_t75" style="width:9.6pt;height:13.2pt" o:ole="">
             <v:imagedata r:id="rId58" o:title=""/>
           </v:shape>
-          <o:OLEObject Type="Embed" ProgID="Equation.3" ShapeID="_x0000_i1046" DrawAspect="Content" ObjectID="_1598874169" r:id="rId59"/>
+          <o:OLEObject Type="Embed" ProgID="Equation.3" ShapeID="_x0000_i1046" DrawAspect="Content" ObjectID="_1598947635" r:id="rId59"/>
         </w:object>
       </w:r>
       <w:r>
@@ -32298,7 +32688,7 @@
           <v:shape id="_x0000_i1047" type="#_x0000_t75" style="width:14.4pt;height:19.8pt" o:ole="">
             <v:imagedata r:id="rId50" o:title=""/>
           </v:shape>
-          <o:OLEObject Type="Embed" ProgID="Equation.3" ShapeID="_x0000_i1047" DrawAspect="Content" ObjectID="_1598874170" r:id="rId60"/>
+          <o:OLEObject Type="Embed" ProgID="Equation.3" ShapeID="_x0000_i1047" DrawAspect="Content" ObjectID="_1598947636" r:id="rId60"/>
         </w:object>
       </w:r>
       <w:r>
@@ -32318,7 +32708,7 @@
           <v:shape id="_x0000_i1048" type="#_x0000_t75" style="width:16.8pt;height:19.2pt" o:ole="">
             <v:imagedata r:id="rId48" o:title=""/>
           </v:shape>
-          <o:OLEObject Type="Embed" ProgID="Equation.3" ShapeID="_x0000_i1048" DrawAspect="Content" ObjectID="_1598874171" r:id="rId61"/>
+          <o:OLEObject Type="Embed" ProgID="Equation.3" ShapeID="_x0000_i1048" DrawAspect="Content" ObjectID="_1598947637" r:id="rId61"/>
         </w:object>
       </w:r>
       <w:r>
@@ -32366,7 +32756,7 @@
           <v:shape id="_x0000_i1049" type="#_x0000_t75" style="width:16.8pt;height:19.2pt" o:ole="">
             <v:imagedata r:id="rId48" o:title=""/>
           </v:shape>
-          <o:OLEObject Type="Embed" ProgID="Equation.3" ShapeID="_x0000_i1049" DrawAspect="Content" ObjectID="_1598874172" r:id="rId62"/>
+          <o:OLEObject Type="Embed" ProgID="Equation.3" ShapeID="_x0000_i1049" DrawAspect="Content" ObjectID="_1598947638" r:id="rId62"/>
         </w:object>
       </w:r>
       <w:r>
@@ -32457,7 +32847,7 @@
           <v:shape id="_x0000_i1050" type="#_x0000_t75" style="width:14.4pt;height:19.8pt" o:ole="">
             <v:imagedata r:id="rId50" o:title=""/>
           </v:shape>
-          <o:OLEObject Type="Embed" ProgID="Equation.3" ShapeID="_x0000_i1050" DrawAspect="Content" ObjectID="_1598874173" r:id="rId63"/>
+          <o:OLEObject Type="Embed" ProgID="Equation.3" ShapeID="_x0000_i1050" DrawAspect="Content" ObjectID="_1598947639" r:id="rId63"/>
         </w:object>
       </w:r>
       <w:r>
@@ -32595,7 +32985,7 @@
           <v:shape id="_x0000_i1051" type="#_x0000_t75" style="width:16.8pt;height:19.2pt" o:ole="">
             <v:imagedata r:id="rId48" o:title=""/>
           </v:shape>
-          <o:OLEObject Type="Embed" ProgID="Equation.3" ShapeID="_x0000_i1051" DrawAspect="Content" ObjectID="_1598874174" r:id="rId64"/>
+          <o:OLEObject Type="Embed" ProgID="Equation.3" ShapeID="_x0000_i1051" DrawAspect="Content" ObjectID="_1598947640" r:id="rId64"/>
         </w:object>
       </w:r>
       <w:r>
@@ -32747,7 +33137,7 @@
           <v:shape id="_x0000_i1052" type="#_x0000_t75" style="width:16.8pt;height:19.2pt" o:ole="">
             <v:imagedata r:id="rId48" o:title=""/>
           </v:shape>
-          <o:OLEObject Type="Embed" ProgID="Equation.3" ShapeID="_x0000_i1052" DrawAspect="Content" ObjectID="_1598874175" r:id="rId65"/>
+          <o:OLEObject Type="Embed" ProgID="Equation.3" ShapeID="_x0000_i1052" DrawAspect="Content" ObjectID="_1598947641" r:id="rId65"/>
         </w:object>
       </w:r>
       <w:r>
@@ -33367,7 +33757,7 @@
           <v:shape id="_x0000_i1053" type="#_x0000_t75" style="width:94.8pt;height:19.2pt" o:ole="">
             <v:imagedata r:id="rId66" o:title=""/>
           </v:shape>
-          <o:OLEObject Type="Embed" ProgID="Equation.3" ShapeID="_x0000_i1053" DrawAspect="Content" ObjectID="_1598874176" r:id="rId67"/>
+          <o:OLEObject Type="Embed" ProgID="Equation.3" ShapeID="_x0000_i1053" DrawAspect="Content" ObjectID="_1598947642" r:id="rId67"/>
         </w:object>
       </w:r>
       <w:r>
@@ -33733,7 +34123,7 @@
           <v:shape id="_x0000_i1054" type="#_x0000_t75" style="width:157.2pt;height:55.8pt" o:ole="">
             <v:imagedata r:id="rId68" o:title=""/>
           </v:shape>
-          <o:OLEObject Type="Embed" ProgID="Equation.3" ShapeID="_x0000_i1054" DrawAspect="Content" ObjectID="_1598874177" r:id="rId69"/>
+          <o:OLEObject Type="Embed" ProgID="Equation.3" ShapeID="_x0000_i1054" DrawAspect="Content" ObjectID="_1598947643" r:id="rId69"/>
         </w:object>
       </w:r>
       <w:r>
@@ -33874,7 +34264,7 @@
           <v:shape id="_x0000_i1055" type="#_x0000_t75" style="width:136.2pt;height:54pt" o:ole="">
             <v:imagedata r:id="rId70" o:title=""/>
           </v:shape>
-          <o:OLEObject Type="Embed" ProgID="Equation.3" ShapeID="_x0000_i1055" DrawAspect="Content" ObjectID="_1598874178" r:id="rId71"/>
+          <o:OLEObject Type="Embed" ProgID="Equation.3" ShapeID="_x0000_i1055" DrawAspect="Content" ObjectID="_1598947644" r:id="rId71"/>
         </w:object>
       </w:r>
       <w:r>
@@ -34077,7 +34467,7 @@
           <v:shape id="_x0000_i1056" type="#_x0000_t75" style="width:115.2pt;height:19.8pt" o:ole="">
             <v:imagedata r:id="rId72" o:title=""/>
           </v:shape>
-          <o:OLEObject Type="Embed" ProgID="Equation.3" ShapeID="_x0000_i1056" DrawAspect="Content" ObjectID="_1598874179" r:id="rId73"/>
+          <o:OLEObject Type="Embed" ProgID="Equation.3" ShapeID="_x0000_i1056" DrawAspect="Content" ObjectID="_1598947645" r:id="rId73"/>
         </w:object>
       </w:r>
       <w:r>
@@ -34269,7 +34659,7 @@
           <v:shape id="_x0000_i1057" type="#_x0000_t75" style="width:82.8pt;height:34.8pt" o:ole="">
             <v:imagedata r:id="rId74" o:title=""/>
           </v:shape>
-          <o:OLEObject Type="Embed" ProgID="Equation.3" ShapeID="_x0000_i1057" DrawAspect="Content" ObjectID="_1598874180" r:id="rId75"/>
+          <o:OLEObject Type="Embed" ProgID="Equation.3" ShapeID="_x0000_i1057" DrawAspect="Content" ObjectID="_1598947646" r:id="rId75"/>
         </w:object>
       </w:r>
       <w:r>
@@ -34480,7 +34870,7 @@
           <v:shape id="_x0000_i1058" type="#_x0000_t75" style="width:184.8pt;height:40.2pt" o:ole="">
             <v:imagedata r:id="rId76" o:title=""/>
           </v:shape>
-          <o:OLEObject Type="Embed" ProgID="Equation.3" ShapeID="_x0000_i1058" DrawAspect="Content" ObjectID="_1598874181" r:id="rId77"/>
+          <o:OLEObject Type="Embed" ProgID="Equation.3" ShapeID="_x0000_i1058" DrawAspect="Content" ObjectID="_1598947647" r:id="rId77"/>
         </w:object>
       </w:r>
       <w:r>
@@ -34630,7 +35020,7 @@
           <w:lang w:eastAsia="en-CA"/>
         </w:rPr>
       </w:pPr>
-      <w:bookmarkStart w:id="97" w:name="_Ref457307824"/>
+      <w:bookmarkStart w:id="98" w:name="_Ref457307824"/>
       <w:r>
         <w:t xml:space="preserve">Figure </w:t>
       </w:r>
@@ -34664,7 +35054,7 @@
         </w:rPr>
         <w:fldChar w:fldCharType="end"/>
       </w:r>
-      <w:bookmarkEnd w:id="97"/>
+      <w:bookmarkEnd w:id="98"/>
       <w:r>
         <w:t xml:space="preserve">.  Examples of </w:t>
       </w:r>
@@ -34692,7 +35082,7 @@
           <w:lang w:eastAsia="en-CA"/>
         </w:rPr>
       </w:pPr>
-      <w:bookmarkStart w:id="98" w:name="_Toc525132129"/>
+      <w:bookmarkStart w:id="99" w:name="_Toc525132129"/>
       <w:r>
         <w:rPr>
           <w:rFonts w:eastAsia="Times New Roman"/>
@@ -34701,7 +35091,7 @@
         <w:lastRenderedPageBreak/>
         <w:t>Management Implementation Errors</w:t>
       </w:r>
-      <w:bookmarkEnd w:id="98"/>
+      <w:bookmarkEnd w:id="99"/>
     </w:p>
     <w:p>
       <w:pPr>
@@ -34861,7 +35251,7 @@
           <v:shape id="_x0000_i1059" type="#_x0000_t75" style="width:165.6pt;height:40.8pt" o:ole="">
             <v:imagedata r:id="rId80" o:title=""/>
           </v:shape>
-          <o:OLEObject Type="Embed" ProgID="Equation.3" ShapeID="_x0000_i1059" DrawAspect="Content" ObjectID="_1598874182" r:id="rId81"/>
+          <o:OLEObject Type="Embed" ProgID="Equation.3" ShapeID="_x0000_i1059" DrawAspect="Content" ObjectID="_1598947648" r:id="rId81"/>
         </w:object>
       </w:r>
     </w:p>
@@ -34959,7 +35349,7 @@
           <v:shape id="_x0000_i1060" type="#_x0000_t75" style="width:148.8pt;height:40.8pt" o:ole="">
             <v:imagedata r:id="rId82" o:title=""/>
           </v:shape>
-          <o:OLEObject Type="Embed" ProgID="Equation.3" ShapeID="_x0000_i1060" DrawAspect="Content" ObjectID="_1598874183" r:id="rId83"/>
+          <o:OLEObject Type="Embed" ProgID="Equation.3" ShapeID="_x0000_i1060" DrawAspect="Content" ObjectID="_1598947649" r:id="rId83"/>
         </w:object>
       </w:r>
     </w:p>
@@ -35178,7 +35568,7 @@
           <v:shape id="_x0000_i1061" type="#_x0000_t75" style="width:76.8pt;height:37.2pt" o:ole="">
             <v:imagedata r:id="rId84" o:title=""/>
           </v:shape>
-          <o:OLEObject Type="Embed" ProgID="Equation.3" ShapeID="_x0000_i1061" DrawAspect="Content" ObjectID="_1598874184" r:id="rId85"/>
+          <o:OLEObject Type="Embed" ProgID="Equation.3" ShapeID="_x0000_i1061" DrawAspect="Content" ObjectID="_1598947650" r:id="rId85"/>
         </w:object>
       </w:r>
     </w:p>
@@ -35268,7 +35658,7 @@
           <v:shape id="_x0000_i1062" type="#_x0000_t75" style="width:301.8pt;height:73.2pt" o:ole="">
             <v:imagedata r:id="rId86" o:title=""/>
           </v:shape>
-          <o:OLEObject Type="Embed" ProgID="Equation.3" ShapeID="_x0000_i1062" DrawAspect="Content" ObjectID="_1598874185" r:id="rId87"/>
+          <o:OLEObject Type="Embed" ProgID="Equation.3" ShapeID="_x0000_i1062" DrawAspect="Content" ObjectID="_1598947651" r:id="rId87"/>
         </w:object>
       </w:r>
     </w:p>
@@ -35589,7 +35979,7 @@
           <w:lang w:eastAsia="en-CA"/>
         </w:rPr>
       </w:pPr>
-      <w:bookmarkStart w:id="99" w:name="_Toc525132130"/>
+      <w:bookmarkStart w:id="100" w:name="_Toc525132130"/>
       <w:r>
         <w:rPr>
           <w:rFonts w:eastAsia="Times New Roman"/>
@@ -35597,7 +35987,7 @@
         </w:rPr>
         <w:t>Observation Errors</w:t>
       </w:r>
-      <w:bookmarkEnd w:id="99"/>
+      <w:bookmarkEnd w:id="100"/>
     </w:p>
     <w:p>
       <w:pPr>
@@ -35898,7 +36288,7 @@
           <v:shape id="_x0000_i1063" type="#_x0000_t75" style="width:241.8pt;height:39.6pt" o:ole="">
             <v:imagedata r:id="rId88" o:title=""/>
           </v:shape>
-          <o:OLEObject Type="Embed" ProgID="Equation.3" ShapeID="_x0000_i1063" DrawAspect="Content" ObjectID="_1598874186" r:id="rId89"/>
+          <o:OLEObject Type="Embed" ProgID="Equation.3" ShapeID="_x0000_i1063" DrawAspect="Content" ObjectID="_1598947652" r:id="rId89"/>
         </w:object>
       </w:r>
     </w:p>
@@ -36025,7 +36415,7 @@
           <v:shape id="_x0000_i1064" type="#_x0000_t75" style="width:105.6pt;height:19.8pt" o:ole="">
             <v:imagedata r:id="rId90" o:title=""/>
           </v:shape>
-          <o:OLEObject Type="Embed" ProgID="Equation.3" ShapeID="_x0000_i1064" DrawAspect="Content" ObjectID="_1598874187" r:id="rId91"/>
+          <o:OLEObject Type="Embed" ProgID="Equation.3" ShapeID="_x0000_i1064" DrawAspect="Content" ObjectID="_1598947653" r:id="rId91"/>
         </w:object>
       </w:r>
       <w:r>
@@ -36993,11 +37383,11 @@
       <w:pPr>
         <w:pStyle w:val="Heading1"/>
       </w:pPr>
-      <w:bookmarkStart w:id="100" w:name="_Toc525132131"/>
+      <w:bookmarkStart w:id="101" w:name="_Toc525132131"/>
       <w:r>
         <w:t>Candidate Management Procedures</w:t>
       </w:r>
-      <w:bookmarkEnd w:id="100"/>
+      <w:bookmarkEnd w:id="101"/>
     </w:p>
     <w:p>
       <w:r>
@@ -37133,7 +37523,7 @@
           <v:shape id="_x0000_i1065" type="#_x0000_t75" style="width:184.8pt;height:43.8pt" o:ole="">
             <v:imagedata r:id="rId92" o:title=""/>
           </v:shape>
-          <o:OLEObject Type="Embed" ProgID="Equation.3" ShapeID="_x0000_i1065" DrawAspect="Content" ObjectID="_1598874188" r:id="rId93"/>
+          <o:OLEObject Type="Embed" ProgID="Equation.3" ShapeID="_x0000_i1065" DrawAspect="Content" ObjectID="_1598947654" r:id="rId93"/>
         </w:object>
       </w:r>
       <w:r>
@@ -37425,7 +37815,7 @@
           <v:shape id="_x0000_i1066" type="#_x0000_t75" style="width:61.2pt;height:28.8pt" o:ole="">
             <v:imagedata r:id="rId94" o:title=""/>
           </v:shape>
-          <o:OLEObject Type="Embed" ProgID="Equation.3" ShapeID="_x0000_i1066" DrawAspect="Content" ObjectID="_1598874189" r:id="rId95"/>
+          <o:OLEObject Type="Embed" ProgID="Equation.3" ShapeID="_x0000_i1066" DrawAspect="Content" ObjectID="_1598947655" r:id="rId95"/>
         </w:object>
       </w:r>
     </w:p>
@@ -37522,7 +37912,7 @@
           <v:shape id="_x0000_i1067" type="#_x0000_t75" style="width:67.2pt;height:55.2pt" o:ole="">
             <v:imagedata r:id="rId96" o:title=""/>
           </v:shape>
-          <o:OLEObject Type="Embed" ProgID="Equation.3" ShapeID="_x0000_i1067" DrawAspect="Content" ObjectID="_1598874190" r:id="rId97"/>
+          <o:OLEObject Type="Embed" ProgID="Equation.3" ShapeID="_x0000_i1067" DrawAspect="Content" ObjectID="_1598947656" r:id="rId97"/>
         </w:object>
       </w:r>
     </w:p>
@@ -37643,7 +38033,7 @@
           <v:shape id="_x0000_i1068" type="#_x0000_t75" style="width:80.4pt;height:34.8pt" o:ole="">
             <v:imagedata r:id="rId98" o:title=""/>
           </v:shape>
-          <o:OLEObject Type="Embed" ProgID="Equation.3" ShapeID="_x0000_i1068" DrawAspect="Content" ObjectID="_1598874191" r:id="rId99"/>
+          <o:OLEObject Type="Embed" ProgID="Equation.3" ShapeID="_x0000_i1068" DrawAspect="Content" ObjectID="_1598947657" r:id="rId99"/>
         </w:object>
       </w:r>
       <w:r>
@@ -37691,7 +38081,7 @@
           <w:b/>
         </w:rPr>
       </w:pPr>
-      <w:bookmarkStart w:id="101" w:name="_Ref449106047"/>
+      <w:bookmarkStart w:id="102" w:name="_Ref449106047"/>
       <w:r>
         <w:t xml:space="preserve">Table </w:t>
       </w:r>
@@ -37725,7 +38115,7 @@
         </w:rPr>
         <w:fldChar w:fldCharType="end"/>
       </w:r>
-      <w:bookmarkEnd w:id="101"/>
+      <w:bookmarkEnd w:id="102"/>
       <w:r>
         <w:t>.  MP</w:t>
       </w:r>
@@ -37884,7 +38274,7 @@
                 <v:shape id="_x0000_i1069" type="#_x0000_t75" style="width:22.2pt;height:19.8pt" o:ole="">
                   <v:imagedata r:id="rId100" o:title=""/>
                 </v:shape>
-                <o:OLEObject Type="Embed" ProgID="Equation.3" ShapeID="_x0000_i1069" DrawAspect="Content" ObjectID="_1598874192" r:id="rId101"/>
+                <o:OLEObject Type="Embed" ProgID="Equation.3" ShapeID="_x0000_i1069" DrawAspect="Content" ObjectID="_1598947658" r:id="rId101"/>
               </w:object>
             </w:r>
           </w:p>
@@ -37946,7 +38336,7 @@
                 <v:shape id="_x0000_i1070" type="#_x0000_t75" style="width:22.2pt;height:19.8pt" o:ole="">
                   <v:imagedata r:id="rId102" o:title=""/>
                 </v:shape>
-                <o:OLEObject Type="Embed" ProgID="Equation.3" ShapeID="_x0000_i1070" DrawAspect="Content" ObjectID="_1598874193" r:id="rId103"/>
+                <o:OLEObject Type="Embed" ProgID="Equation.3" ShapeID="_x0000_i1070" DrawAspect="Content" ObjectID="_1598947659" r:id="rId103"/>
               </w:object>
             </w:r>
             <w:r>
@@ -38001,7 +38391,7 @@
                 <v:shape id="_x0000_i1071" type="#_x0000_t75" style="width:22.2pt;height:19.8pt" o:ole="">
                   <v:imagedata r:id="rId102" o:title=""/>
                 </v:shape>
-                <o:OLEObject Type="Embed" ProgID="Equation.3" ShapeID="_x0000_i1071" DrawAspect="Content" ObjectID="_1598874194" r:id="rId104"/>
+                <o:OLEObject Type="Embed" ProgID="Equation.3" ShapeID="_x0000_i1071" DrawAspect="Content" ObjectID="_1598947660" r:id="rId104"/>
               </w:object>
             </w:r>
             <w:r>
@@ -38110,7 +38500,7 @@
                 <v:shape id="_x0000_i1072" type="#_x0000_t75" style="width:261.6pt;height:91.2pt" o:ole="">
                   <v:imagedata r:id="rId105" o:title=""/>
                 </v:shape>
-                <o:OLEObject Type="Embed" ProgID="Equation.3" ShapeID="_x0000_i1072" DrawAspect="Content" ObjectID="_1598874195" r:id="rId106"/>
+                <o:OLEObject Type="Embed" ProgID="Equation.3" ShapeID="_x0000_i1072" DrawAspect="Content" ObjectID="_1598947661" r:id="rId106"/>
               </w:object>
             </w:r>
           </w:p>
@@ -38126,7 +38516,7 @@
                 <v:shape id="_x0000_i1073" type="#_x0000_t75" style="width:382.8pt;height:73.2pt" o:ole="">
                   <v:imagedata r:id="rId107" o:title=""/>
                 </v:shape>
-                <o:OLEObject Type="Embed" ProgID="Equation.3" ShapeID="_x0000_i1073" DrawAspect="Content" ObjectID="_1598874196" r:id="rId108"/>
+                <o:OLEObject Type="Embed" ProgID="Equation.3" ShapeID="_x0000_i1073" DrawAspect="Content" ObjectID="_1598947662" r:id="rId108"/>
               </w:object>
             </w:r>
           </w:p>
@@ -38519,6 +38909,7 @@
           </w:tcPr>
           <w:p>
             <w:r>
+              <w:lastRenderedPageBreak/>
               <w:t>PT</w:t>
             </w:r>
             <w:r>
@@ -38602,7 +38993,7 @@
                 <v:shape id="_x0000_i1074" type="#_x0000_t75" style="width:212.4pt;height:80.4pt" o:ole="">
                   <v:imagedata r:id="rId109" o:title=""/>
                 </v:shape>
-                <o:OLEObject Type="Embed" ProgID="Equation.3" ShapeID="_x0000_i1074" DrawAspect="Content" ObjectID="_1598874197" r:id="rId110"/>
+                <o:OLEObject Type="Embed" ProgID="Equation.3" ShapeID="_x0000_i1074" DrawAspect="Content" ObjectID="_1598947663" r:id="rId110"/>
               </w:object>
             </w:r>
           </w:p>
@@ -38618,7 +39009,7 @@
                 <v:shape id="_x0000_i1075" type="#_x0000_t75" style="width:382.8pt;height:73.2pt" o:ole="">
                   <v:imagedata r:id="rId107" o:title=""/>
                 </v:shape>
-                <o:OLEObject Type="Embed" ProgID="Equation.3" ShapeID="_x0000_i1075" DrawAspect="Content" ObjectID="_1598874198" r:id="rId111"/>
+                <o:OLEObject Type="Embed" ProgID="Equation.3" ShapeID="_x0000_i1075" DrawAspect="Content" ObjectID="_1598947664" r:id="rId111"/>
               </w:object>
             </w:r>
           </w:p>
@@ -38779,7 +39170,7 @@
           <w:lang w:eastAsia="en-CA"/>
         </w:rPr>
       </w:pPr>
-      <w:bookmarkStart w:id="102" w:name="_Toc525132132"/>
+      <w:bookmarkStart w:id="103" w:name="_Toc525132132"/>
       <w:r>
         <w:rPr>
           <w:rFonts w:eastAsia="Times New Roman"/>
@@ -38787,7 +39178,7 @@
         </w:rPr>
         <w:t>Performance Measures and Reference Points</w:t>
       </w:r>
-      <w:bookmarkEnd w:id="102"/>
+      <w:bookmarkEnd w:id="103"/>
     </w:p>
     <w:p>
       <w:r>
@@ -39474,7 +39865,7 @@
           <v:shape id="_x0000_i1076" type="#_x0000_t75" style="width:208.8pt;height:55.2pt" o:ole="">
             <v:imagedata r:id="rId112" o:title=""/>
           </v:shape>
-          <o:OLEObject Type="Embed" ProgID="Equation.3" ShapeID="_x0000_i1076" DrawAspect="Content" ObjectID="_1598874199" r:id="rId113"/>
+          <o:OLEObject Type="Embed" ProgID="Equation.3" ShapeID="_x0000_i1076" DrawAspect="Content" ObjectID="_1598947665" r:id="rId113"/>
         </w:object>
       </w:r>
     </w:p>
@@ -39559,12 +39950,12 @@
       </w:pPr>
     </w:p>
     <w:p>
-      <w:bookmarkStart w:id="103" w:name="_Ref452019495"/>
+      <w:bookmarkStart w:id="104" w:name="_Ref452019495"/>
       <w:r>
         <w:br w:type="page"/>
       </w:r>
     </w:p>
-    <w:bookmarkEnd w:id="103"/>
+    <w:bookmarkEnd w:id="104"/>
     <w:p>
       <w:pPr>
         <w:pStyle w:val="Caption"/>
@@ -41812,11 +42203,11 @@
       <w:pPr>
         <w:pStyle w:val="Heading1"/>
       </w:pPr>
-      <w:bookmarkStart w:id="104" w:name="_Toc525132133"/>
+      <w:bookmarkStart w:id="105" w:name="_Toc525132133"/>
       <w:r>
         <w:t>Acknowledgements</w:t>
       </w:r>
-      <w:bookmarkEnd w:id="104"/>
+      <w:bookmarkEnd w:id="105"/>
     </w:p>
     <w:p>
       <w:r>
@@ -41863,12 +42254,12 @@
       <w:pPr>
         <w:pStyle w:val="Heading1"/>
       </w:pPr>
-      <w:bookmarkStart w:id="105" w:name="_Toc525132134"/>
+      <w:bookmarkStart w:id="106" w:name="_Toc525132134"/>
       <w:r>
         <w:lastRenderedPageBreak/>
         <w:t>References</w:t>
       </w:r>
-      <w:bookmarkEnd w:id="105"/>
+      <w:bookmarkEnd w:id="106"/>
       <w:r>
         <w:t xml:space="preserve"> </w:t>
       </w:r>
@@ -41987,8 +42378,6 @@
       <w:pPr>
         <w:ind w:left="720" w:hanging="720"/>
       </w:pPr>
-      <w:bookmarkStart w:id="106" w:name="_GoBack"/>
-      <w:bookmarkEnd w:id="106"/>
     </w:p>
     <w:sectPr>
       <w:pgSz w:w="11906" w:h="16838"/>
@@ -42075,7 +42464,7 @@
         <w:noProof/>
         <w:sz w:val="20"/>
       </w:rPr>
-      <w:t>47</w:t>
+      <w:t>25</w:t>
     </w:r>
     <w:r>
       <w:rPr>
@@ -47477,6 +47866,7 @@
   <w:rsids>
     <w:rsidRoot w:val="00F52AC3"/>
     <w:rsid w:val="000B3B00"/>
+    <w:rsid w:val="00F33340"/>
     <w:rsid w:val="00F52AC3"/>
   </w:rsids>
   <m:mathPr>
@@ -47926,7 +48316,7 @@
     <w:basedOn w:val="DefaultParagraphFont"/>
     <w:uiPriority w:val="99"/>
     <w:semiHidden/>
-    <w:rsid w:val="000B3B00"/>
+    <w:rsid w:val="00F33340"/>
     <w:rPr>
       <w:color w:val="808080"/>
     </w:rPr>
@@ -48229,7 +48619,7 @@
 </file>
 
 <file path=customXml/itemProps1.xml><?xml version="1.0" encoding="utf-8"?>
-<ds:datastoreItem xmlns:ds="http://schemas.openxmlformats.org/officeDocument/2006/customXml" ds:itemID="{3E118DB8-9A77-4038-B856-8E9C3F364F47}">
+<ds:datastoreItem xmlns:ds="http://schemas.openxmlformats.org/officeDocument/2006/customXml" ds:itemID="{A512CDCC-818E-4808-A25F-A92C53B0D573}">
   <ds:schemaRefs>
     <ds:schemaRef ds:uri="http://schemas.openxmlformats.org/officeDocument/2006/bibliography"/>
   </ds:schemaRefs>

</xml_diff>